<commit_message>
Notebooks Running and Consolidated Notebook Running
</commit_message>
<xml_diff>
--- a/ETL Project Proposal.docx
+++ b/ETL Project Proposal.docx
@@ -1,64 +1,45 @@
 
 <file path=word/document.xml><?xml version="1.0" encoding="utf-8"?>
-<w:document xmlns:mc="http://schemas.openxmlformats.org/markup-compatibility/2006" xmlns:o="urn:schemas-microsoft-com:office:office" xmlns:r="http://schemas.openxmlformats.org/officeDocument/2006/relationships" xmlns:m="http://schemas.openxmlformats.org/officeDocument/2006/math" xmlns:v="urn:schemas-microsoft-com:vml" xmlns:wp="http://schemas.openxmlformats.org/drawingml/2006/wordprocessingDrawing" xmlns:w10="urn:schemas-microsoft-com:office:word" xmlns:w="http://schemas.openxmlformats.org/wordprocessingml/2006/main" xmlns:wne="http://schemas.microsoft.com/office/word/2006/wordml" xmlns:sl="http://schemas.openxmlformats.org/schemaLibrary/2006/main" xmlns:a="http://schemas.openxmlformats.org/drawingml/2006/main" xmlns:pic="http://schemas.openxmlformats.org/drawingml/2006/picture" xmlns:c="http://schemas.openxmlformats.org/drawingml/2006/chart" xmlns:lc="http://schemas.openxmlformats.org/drawingml/2006/lockedCanvas" xmlns:dgm="http://schemas.openxmlformats.org/drawingml/2006/diagram" xmlns:wps="http://schemas.microsoft.com/office/word/2010/wordprocessingShape" xmlns:wpg="http://schemas.microsoft.com/office/word/2010/wordprocessingGroup" xmlns:w14="http://schemas.microsoft.com/office/word/2010/wordml" xmlns:w15="http://schemas.microsoft.com/office/word/2012/wordml">
+<w:document xmlns:wpc="http://schemas.microsoft.com/office/word/2010/wordprocessingCanvas" xmlns:cx="http://schemas.microsoft.com/office/drawing/2014/chartex" xmlns:cx1="http://schemas.microsoft.com/office/drawing/2015/9/8/chartex" xmlns:cx2="http://schemas.microsoft.com/office/drawing/2015/10/21/chartex" xmlns:cx3="http://schemas.microsoft.com/office/drawing/2016/5/9/chartex" xmlns:cx4="http://schemas.microsoft.com/office/drawing/2016/5/10/chartex" xmlns:cx5="http://schemas.microsoft.com/office/drawing/2016/5/11/chartex" xmlns:cx6="http://schemas.microsoft.com/office/drawing/2016/5/12/chartex" xmlns:cx7="http://schemas.microsoft.com/office/drawing/2016/5/13/chartex" xmlns:cx8="http://schemas.microsoft.com/office/drawing/2016/5/14/chartex" xmlns:mc="http://schemas.openxmlformats.org/markup-compatibility/2006" xmlns:aink="http://schemas.microsoft.com/office/drawing/2016/ink" xmlns:am3d="http://schemas.microsoft.com/office/drawing/2017/model3d" xmlns:o="urn:schemas-microsoft-com:office:office" xmlns:r="http://schemas.openxmlformats.org/officeDocument/2006/relationships" xmlns:m="http://schemas.openxmlformats.org/officeDocument/2006/math" xmlns:v="urn:schemas-microsoft-com:vml" xmlns:wp14="http://schemas.microsoft.com/office/word/2010/wordprocessingDrawing" xmlns:wp="http://schemas.openxmlformats.org/drawingml/2006/wordprocessingDrawing" xmlns:w10="urn:schemas-microsoft-com:office:word" xmlns:w="http://schemas.openxmlformats.org/wordprocessingml/2006/main" xmlns:w14="http://schemas.microsoft.com/office/word/2010/wordml" xmlns:w15="http://schemas.microsoft.com/office/word/2012/wordml" xmlns:w16cid="http://schemas.microsoft.com/office/word/2016/wordml/cid" xmlns:w16se="http://schemas.microsoft.com/office/word/2015/wordml/symex" xmlns:wpg="http://schemas.microsoft.com/office/word/2010/wordprocessingGroup" xmlns:wpi="http://schemas.microsoft.com/office/word/2010/wordprocessingInk" xmlns:wne="http://schemas.microsoft.com/office/word/2006/wordml" xmlns:wps="http://schemas.microsoft.com/office/word/2010/wordprocessingShape" mc:Ignorable="w14 w15 w16se w16cid wp14">
   <w:body>
     <w:p>
       <w:pPr>
         <w:pStyle w:val="Heading1"/>
-        <w:rPr/>
-      </w:pPr>
-      <w:r>
-        <w:rPr>
-          <w:rtl w:val="0"/>
-        </w:rPr>
-        <w:t xml:space="preserve">Project Proposal Document:</w:t>
-      </w:r>
-    </w:p>
-    <w:p>
-      <w:pPr>
-        <w:rPr/>
-      </w:pPr>
-      <w:r>
-        <w:rPr>
-          <w:rtl w:val="0"/>
-        </w:rPr>
-        <w:t xml:space="preserve">Team: Cesar, Yen, Roma, Bill</w:t>
-      </w:r>
-    </w:p>
-    <w:p>
-      <w:pPr>
-        <w:rPr/>
-      </w:pPr>
-      <w:r>
-        <w:rPr>
-          <w:rtl w:val="0"/>
-        </w:rPr>
-        <w:t xml:space="preserve">Proposal Date: 02Nov2019</w:t>
-        <w:br w:type="textWrapping"/>
+      </w:pPr>
+      <w:r>
+        <w:t>Project Proposal Document:</w:t>
+      </w:r>
+    </w:p>
+    <w:p>
+      <w:r>
+        <w:t>Team: Cesar, Yen, Roma, Bill</w:t>
+      </w:r>
+    </w:p>
+    <w:p>
+      <w:r>
+        <w:t>Proposal Date: 02Nov2019</w:t>
+      </w:r>
+      <w:r>
+        <w:br/>
         <w:t xml:space="preserve">Due Date: 11/6/19 </w:t>
       </w:r>
     </w:p>
     <w:p>
-      <w:pPr>
-        <w:rPr/>
-      </w:pPr>
-      <w:r>
-        <w:rPr>
-          <w:rtl w:val="0"/>
-        </w:rPr>
-        <w:t xml:space="preserve">Statement of work: The objective of the analysis is to retrieve and clean data sets in an effort to explore correlations between suicide and other factors such as age, gender, geographic location and HDI (Human Development Index). The hope is to identify risk factors in an effort to prevent suicide. </w:t>
-        <w:br w:type="textWrapping"/>
+      <w:r>
+        <w:t>Statement of work: The objective of the analysis is to retrieve and clean data sets in an effort to explore correlations between suicide and other factors such as age, gender, geographic location and HDI (Human Development Index). The hope is to identify r</w:t>
+      </w:r>
+      <w:r>
+        <w:t xml:space="preserve">isk factors in an effort to prevent suicide. </w:t>
+      </w:r>
+      <w:r>
+        <w:br/>
       </w:r>
     </w:p>
     <w:p>
       <w:pPr>
         <w:spacing w:line="240" w:lineRule="auto"/>
-        <w:rPr/>
-      </w:pPr>
-      <w:r>
-        <w:rPr>
-          <w:rtl w:val="0"/>
-        </w:rPr>
+      </w:pPr>
+      <w:r>
         <w:t xml:space="preserve">Data sources: </w:t>
       </w:r>
     </w:p>
@@ -69,39 +50,27 @@
           <w:numId w:val="2"/>
         </w:numPr>
         <w:spacing w:line="240" w:lineRule="auto"/>
-        <w:ind w:left="720" w:hanging="360"/>
-        <w:rPr>
-          <w:u w:val="none"/>
-        </w:rPr>
-      </w:pPr>
-      <w:r>
-        <w:rPr>
-          <w:rtl w:val="0"/>
-        </w:rPr>
-        <w:t xml:space="preserve">World Health Organization</w:t>
+      </w:pPr>
+      <w:r>
+        <w:t>World Health Organization</w:t>
       </w:r>
     </w:p>
     <w:p>
       <w:pPr>
         <w:spacing w:line="240" w:lineRule="auto"/>
         <w:ind w:left="720" w:firstLine="720"/>
-        <w:rPr/>
-      </w:pPr>
-      <w:hyperlink r:id="rId6">
+      </w:pPr>
+      <w:hyperlink r:id="rId5">
         <w:r>
           <w:rPr>
-            <w:color w:val="1155cc"/>
+            <w:color w:val="1155CC"/>
             <w:u w:val="single"/>
-            <w:rtl w:val="0"/>
           </w:rPr>
-          <w:t xml:space="preserve">http://apps.who.int/gho/data/node.main.MHSUICIDE?lang=en</w:t>
+          <w:t>http://apps.who.int/gho/data/node.main.MHSUICIDE?lang=en</w:t>
         </w:r>
       </w:hyperlink>
       <w:r>
-        <w:rPr>
-          <w:rtl w:val="0"/>
-        </w:rPr>
-        <w:t xml:space="preserve">)</w:t>
+        <w:t>)</w:t>
       </w:r>
     </w:p>
     <w:p>
@@ -111,39 +80,25 @@
           <w:numId w:val="2"/>
         </w:numPr>
         <w:spacing w:line="240" w:lineRule="auto"/>
-        <w:ind w:left="720" w:hanging="360"/>
-        <w:rPr>
-          <w:u w:val="none"/>
-        </w:rPr>
-      </w:pPr>
-      <w:r>
-        <w:rPr>
-          <w:rtl w:val="0"/>
-        </w:rPr>
-        <w:t xml:space="preserve">World Bank</w:t>
+      </w:pPr>
+      <w:r>
+        <w:t>World Bank</w:t>
       </w:r>
     </w:p>
     <w:p>
       <w:pPr>
         <w:spacing w:line="240" w:lineRule="auto"/>
         <w:ind w:left="720" w:firstLine="720"/>
-        <w:rPr/>
-      </w:pPr>
-      <w:hyperlink r:id="rId7">
+      </w:pPr>
+      <w:hyperlink r:id="rId6">
         <w:r>
           <w:rPr>
-            <w:color w:val="1155cc"/>
+            <w:color w:val="1155CC"/>
             <w:u w:val="single"/>
-            <w:rtl w:val="0"/>
           </w:rPr>
-          <w:t xml:space="preserve">https://databank.worldbank.org/source/gender-statistics/preview/on</w:t>
+          <w:t>https://databank.worldbank.org/source/gender-statistics/preview/on</w:t>
         </w:r>
       </w:hyperlink>
-      <w:r>
-        <w:rPr>
-          <w:rtl w:val="0"/>
-        </w:rPr>
-      </w:r>
     </w:p>
     <w:p>
       <w:pPr>
@@ -152,39 +107,37 @@
           <w:numId w:val="2"/>
         </w:numPr>
         <w:spacing w:line="240" w:lineRule="auto"/>
-        <w:ind w:left="720" w:hanging="360"/>
-        <w:rPr>
-          <w:u w:val="none"/>
-        </w:rPr>
-      </w:pPr>
-      <w:r>
-        <w:rPr>
-          <w:rtl w:val="0"/>
-        </w:rPr>
-        <w:t xml:space="preserve">United Nations Development Programme</w:t>
-      </w:r>
+      </w:pPr>
+      <w:r>
+        <w:t xml:space="preserve">United Nations Development </w:t>
+      </w:r>
+      <w:proofErr w:type="spellStart"/>
+      <w:r>
+        <w:t>Programme</w:t>
+      </w:r>
+      <w:proofErr w:type="spellEnd"/>
     </w:p>
     <w:p>
       <w:pPr>
         <w:spacing w:line="240" w:lineRule="auto"/>
         <w:ind w:left="720" w:firstLine="720"/>
-        <w:rPr/>
-      </w:pPr>
-      <w:hyperlink r:id="rId8">
+      </w:pPr>
+      <w:hyperlink r:id="rId7">
         <w:r>
           <w:rPr>
-            <w:color w:val="1155cc"/>
+            <w:color w:val="1155CC"/>
             <w:u w:val="single"/>
-            <w:rtl w:val="0"/>
           </w:rPr>
-          <w:t xml:space="preserve">http://hdr.undp.org/en/indicators/137506#</w:t>
+          <w:t>http://hdr.undp.org/en/indica</w:t>
+        </w:r>
+        <w:r>
+          <w:rPr>
+            <w:color w:val="1155CC"/>
+            <w:u w:val="single"/>
+          </w:rPr>
+          <w:t>tors/137506#</w:t>
         </w:r>
       </w:hyperlink>
-      <w:r>
-        <w:rPr>
-          <w:rtl w:val="0"/>
-        </w:rPr>
-      </w:r>
     </w:p>
     <w:p>
       <w:pPr>
@@ -193,60 +146,34 @@
           <w:numId w:val="2"/>
         </w:numPr>
         <w:spacing w:line="240" w:lineRule="auto"/>
-        <w:ind w:left="720" w:hanging="360"/>
-        <w:rPr>
-          <w:u w:val="none"/>
-        </w:rPr>
-      </w:pPr>
-      <w:r>
-        <w:rPr>
-          <w:rtl w:val="0"/>
-        </w:rPr>
-        <w:t xml:space="preserve">Our World in Data</w:t>
+      </w:pPr>
+      <w:r>
+        <w:t>Our World in Data</w:t>
       </w:r>
     </w:p>
     <w:p>
       <w:pPr>
         <w:spacing w:line="240" w:lineRule="auto"/>
         <w:ind w:left="720" w:firstLine="720"/>
-        <w:rPr/>
-      </w:pPr>
-      <w:hyperlink r:id="rId9">
+      </w:pPr>
+      <w:hyperlink r:id="rId8" w:anchor="attempted-suicide">
         <w:r>
           <w:rPr>
-            <w:color w:val="1155cc"/>
+            <w:color w:val="1155CC"/>
             <w:u w:val="single"/>
-            <w:rtl w:val="0"/>
           </w:rPr>
-          <w:t xml:space="preserve">https://ourworldindata.org/suicide#attempted-suicide</w:t>
+          <w:t>https://ourworldindata.org/suicide#attempted-suicide</w:t>
         </w:r>
       </w:hyperlink>
-      <w:r>
-        <w:rPr>
-          <w:rtl w:val="0"/>
-        </w:rPr>
-      </w:r>
-    </w:p>
-    <w:p>
-      <w:pPr>
-        <w:rPr/>
-      </w:pPr>
-      <w:r>
-        <w:rPr>
-          <w:rtl w:val="0"/>
-        </w:rPr>
-        <w:t xml:space="preserve">Proposed ETL:</w:t>
-      </w:r>
-    </w:p>
-    <w:p>
-      <w:pPr>
-        <w:rPr/>
-      </w:pPr>
-      <w:r>
-        <w:rPr>
-          <w:rtl w:val="0"/>
-        </w:rPr>
-        <w:t xml:space="preserve">Extract:</w:t>
+    </w:p>
+    <w:p>
+      <w:r>
+        <w:t>Proposed ETL:</w:t>
+      </w:r>
+    </w:p>
+    <w:p>
+      <w:r>
+        <w:t>Extract:</w:t>
       </w:r>
     </w:p>
     <w:p>
@@ -255,17 +182,10 @@
           <w:ilvl w:val="0"/>
           <w:numId w:val="1"/>
         </w:numPr>
-        <w:spacing w:after="0" w:afterAutospacing="0"/>
-        <w:ind w:left="720" w:hanging="360"/>
-        <w:rPr>
-          <w:u w:val="none"/>
-        </w:rPr>
-      </w:pPr>
-      <w:r>
-        <w:rPr>
-          <w:rtl w:val="0"/>
-        </w:rPr>
-        <w:t xml:space="preserve">Identify data sources</w:t>
+        <w:spacing w:after="0"/>
+      </w:pPr>
+      <w:r>
+        <w:t>Identify data sources</w:t>
       </w:r>
     </w:p>
     <w:p>
@@ -274,27 +194,20 @@
           <w:ilvl w:val="0"/>
           <w:numId w:val="1"/>
         </w:numPr>
-        <w:ind w:left="720" w:hanging="360"/>
-        <w:rPr>
-          <w:u w:val="none"/>
-        </w:rPr>
-      </w:pPr>
-      <w:r>
-        <w:rPr>
-          <w:rtl w:val="0"/>
-        </w:rPr>
-        <w:t xml:space="preserve">Upload 4 data files using pandas</w:t>
-      </w:r>
-    </w:p>
-    <w:p>
-      <w:pPr>
-        <w:rPr/>
-      </w:pPr>
-      <w:r>
-        <w:rPr>
-          <w:rtl w:val="0"/>
-        </w:rPr>
-        <w:t xml:space="preserve">Transform:</w:t>
+      </w:pPr>
+      <w:r>
+        <w:t xml:space="preserve">Upload </w:t>
+      </w:r>
+      <w:r>
+        <w:t>3</w:t>
+      </w:r>
+      <w:r>
+        <w:t xml:space="preserve"> data files using pandas</w:t>
+      </w:r>
+    </w:p>
+    <w:p>
+      <w:r>
+        <w:t>Transform:</w:t>
       </w:r>
     </w:p>
     <w:p>
@@ -303,17 +216,23 @@
           <w:ilvl w:val="0"/>
           <w:numId w:val="3"/>
         </w:numPr>
-        <w:spacing w:after="0" w:afterAutospacing="0"/>
-        <w:ind w:left="720" w:hanging="360"/>
-        <w:rPr>
-          <w:u w:val="none"/>
-        </w:rPr>
-      </w:pPr>
-      <w:r>
-        <w:rPr>
-          <w:rtl w:val="0"/>
-        </w:rPr>
-        <w:t xml:space="preserve">Remove unnecessary columns, null values, and reshape the data using pandas.melt()</w:t>
+        <w:spacing w:after="0"/>
+      </w:pPr>
+      <w:r>
+        <w:t>Remove</w:t>
+      </w:r>
+      <w:r>
+        <w:t xml:space="preserve"> unnecessary columns, null values, and reshape the data using </w:t>
+      </w:r>
+      <w:proofErr w:type="spellStart"/>
+      <w:proofErr w:type="gramStart"/>
+      <w:r>
+        <w:t>pandas.melt</w:t>
+      </w:r>
+      <w:proofErr w:type="spellEnd"/>
+      <w:proofErr w:type="gramEnd"/>
+      <w:r>
+        <w:t>()</w:t>
       </w:r>
     </w:p>
     <w:p>
@@ -322,15 +241,32 @@
           <w:ilvl w:val="0"/>
           <w:numId w:val="3"/>
         </w:numPr>
-        <w:spacing w:after="0" w:afterAutospacing="0"/>
-        <w:ind w:left="720" w:hanging="360"/>
-      </w:pPr>
-      <w:r>
-        <w:rPr>
-          <w:rtl w:val="0"/>
-        </w:rPr>
-        <w:t xml:space="preserve">Review datasets to ensure key fields match up</w:t>
-      </w:r>
+        <w:spacing w:after="0"/>
+      </w:pPr>
+      <w:r>
+        <w:t xml:space="preserve">Reorganize </w:t>
+      </w:r>
+      <w:r>
+        <w:t xml:space="preserve">data to </w:t>
+      </w:r>
+      <w:proofErr w:type="spellStart"/>
+      <w:r>
+        <w:t>sql</w:t>
+      </w:r>
+      <w:proofErr w:type="spellEnd"/>
+      <w:r>
+        <w:t xml:space="preserve"> schema using </w:t>
+      </w:r>
+      <w:proofErr w:type="spellStart"/>
+      <w:proofErr w:type="gramStart"/>
+      <w:r>
+        <w:t>pandas.pivot</w:t>
+      </w:r>
+      <w:proofErr w:type="gramEnd"/>
+      <w:r>
+        <w:t>_table</w:t>
+      </w:r>
+      <w:proofErr w:type="spellEnd"/>
     </w:p>
     <w:p>
       <w:pPr>
@@ -338,28 +274,44 @@
           <w:ilvl w:val="0"/>
           <w:numId w:val="3"/>
         </w:numPr>
-        <w:ind w:left="720" w:hanging="360"/>
-        <w:rPr>
-          <w:u w:val="none"/>
-        </w:rPr>
-      </w:pPr>
-      <w:r>
-        <w:rPr>
-          <w:rtl w:val="0"/>
-        </w:rPr>
-        <w:t xml:space="preserve">Prepare data for uploading to database</w:t>
-      </w:r>
-    </w:p>
-    <w:p>
-      <w:pPr>
-        <w:ind w:left="0" w:firstLine="0"/>
-        <w:rPr/>
-      </w:pPr>
-      <w:r>
-        <w:rPr>
-          <w:rtl w:val="0"/>
-        </w:rPr>
-        <w:t xml:space="preserve">Load:</w:t>
+        <w:spacing w:after="0"/>
+      </w:pPr>
+      <w:r>
+        <w:t>Review datasets to ensure key fields match up</w:t>
+      </w:r>
+    </w:p>
+    <w:p>
+      <w:pPr>
+        <w:numPr>
+          <w:ilvl w:val="0"/>
+          <w:numId w:val="3"/>
+        </w:numPr>
+        <w:spacing w:after="0"/>
+      </w:pPr>
+      <w:r>
+        <w:t xml:space="preserve">Rename countries </w:t>
+      </w:r>
+      <w:r>
+        <w:t xml:space="preserve">with different </w:t>
+      </w:r>
+      <w:r>
+        <w:t>names</w:t>
+      </w:r>
+    </w:p>
+    <w:p>
+      <w:pPr>
+        <w:numPr>
+          <w:ilvl w:val="0"/>
+          <w:numId w:val="3"/>
+        </w:numPr>
+      </w:pPr>
+      <w:r>
+        <w:t>Prepare data for uploading to database</w:t>
+      </w:r>
+    </w:p>
+    <w:p>
+      <w:r>
+        <w:t>Load:</w:t>
       </w:r>
     </w:p>
     <w:p>
@@ -368,17 +320,10 @@
           <w:ilvl w:val="0"/>
           <w:numId w:val="4"/>
         </w:numPr>
-        <w:spacing w:after="0" w:afterAutospacing="0"/>
-        <w:ind w:left="720" w:hanging="360"/>
-        <w:rPr>
-          <w:u w:val="none"/>
-        </w:rPr>
-      </w:pPr>
-      <w:r>
-        <w:rPr>
-          <w:rtl w:val="0"/>
-        </w:rPr>
-        <w:t xml:space="preserve">Create ERD and get schema for each table</w:t>
+        <w:spacing w:after="0"/>
+      </w:pPr>
+      <w:r>
+        <w:t>Create ERD and get schema for each table</w:t>
       </w:r>
     </w:p>
     <w:p>
@@ -387,17 +332,18 @@
           <w:ilvl w:val="0"/>
           <w:numId w:val="4"/>
         </w:numPr>
-        <w:spacing w:after="0" w:afterAutospacing="0"/>
-        <w:ind w:left="720" w:hanging="360"/>
-        <w:rPr>
-          <w:u w:val="none"/>
-        </w:rPr>
-      </w:pPr>
-      <w:r>
-        <w:rPr>
-          <w:rtl w:val="0"/>
-        </w:rPr>
-        <w:t xml:space="preserve">Connect to database in Jupyter Notebook</w:t>
+        <w:spacing w:after="0"/>
+      </w:pPr>
+      <w:r>
+        <w:t xml:space="preserve">Connect to database in </w:t>
+      </w:r>
+      <w:proofErr w:type="spellStart"/>
+      <w:r>
+        <w:t>Jupyter</w:t>
+      </w:r>
+      <w:proofErr w:type="spellEnd"/>
+      <w:r>
+        <w:t xml:space="preserve"> Notebook</w:t>
       </w:r>
     </w:p>
     <w:p>
@@ -406,17 +352,23 @@
           <w:ilvl w:val="0"/>
           <w:numId w:val="4"/>
         </w:numPr>
-        <w:spacing w:after="0" w:afterAutospacing="0"/>
-        <w:ind w:left="720" w:hanging="360"/>
-        <w:rPr>
-          <w:u w:val="none"/>
-        </w:rPr>
-      </w:pPr>
-      <w:r>
-        <w:rPr>
-          <w:rtl w:val="0"/>
-        </w:rPr>
-        <w:t xml:space="preserve">Upload dataframes to database tables (4 tables)</w:t>
+        <w:spacing w:after="0"/>
+      </w:pPr>
+      <w:r>
+        <w:t xml:space="preserve">Upload </w:t>
+      </w:r>
+      <w:proofErr w:type="spellStart"/>
+      <w:r>
+        <w:t>dataframes</w:t>
+      </w:r>
+      <w:proofErr w:type="spellEnd"/>
+      <w:r>
+        <w:t xml:space="preserve"> to database tables (3</w:t>
+      </w:r>
+      <w:bookmarkStart w:id="0" w:name="_GoBack"/>
+      <w:bookmarkEnd w:id="0"/>
+      <w:r>
+        <w:t xml:space="preserve"> tables)</w:t>
       </w:r>
     </w:p>
     <w:p>
@@ -425,17 +377,10 @@
           <w:ilvl w:val="0"/>
           <w:numId w:val="4"/>
         </w:numPr>
-        <w:spacing w:after="0" w:afterAutospacing="0"/>
-        <w:ind w:left="720" w:hanging="360"/>
-        <w:rPr>
-          <w:u w:val="none"/>
-        </w:rPr>
-      </w:pPr>
-      <w:r>
-        <w:rPr>
-          <w:rtl w:val="0"/>
-        </w:rPr>
-        <w:t xml:space="preserve">Join tables</w:t>
+        <w:spacing w:after="0"/>
+      </w:pPr>
+      <w:r>
+        <w:t>Join tables</w:t>
       </w:r>
     </w:p>
     <w:p>
@@ -444,78 +389,66 @@
           <w:ilvl w:val="0"/>
           <w:numId w:val="4"/>
         </w:numPr>
-        <w:ind w:left="720" w:hanging="360"/>
-        <w:rPr>
-          <w:u w:val="none"/>
-        </w:rPr>
-      </w:pPr>
-      <w:r>
-        <w:rPr>
-          <w:rtl w:val="0"/>
-        </w:rPr>
-        <w:t xml:space="preserve">Display final table of summary data</w:t>
-      </w:r>
-    </w:p>
-    <w:p>
-      <w:pPr>
-        <w:rPr/>
-      </w:pPr>
-      <w:r>
-        <w:rPr>
-          <w:rtl w:val="0"/>
-        </w:rPr>
-        <w:t xml:space="preserve">Proposed Final Schema: PostgreSQL</w:t>
-        <w:br w:type="textWrapping"/>
-        <w:t xml:space="preserve">Approved by:</w:t>
+      </w:pPr>
+      <w:r>
+        <w:t>Display final table of summary data</w:t>
+      </w:r>
+    </w:p>
+    <w:p>
+      <w:r>
+        <w:lastRenderedPageBreak/>
+        <w:t>Proposed Final Schema: PostgreSQL</w:t>
+      </w:r>
+      <w:r>
+        <w:br/>
+        <w:t>Approved by:</w:t>
       </w:r>
     </w:p>
     <w:p>
       <w:pPr>
         <w:pBdr>
-          <w:bottom w:color="eaecef" w:space="4" w:sz="6" w:val="single"/>
+          <w:bottom w:val="single" w:sz="6" w:space="4" w:color="EAECEF"/>
         </w:pBdr>
-        <w:shd w:fill="ffffff" w:val="clear"/>
-        <w:spacing w:after="240" w:before="360" w:line="240" w:lineRule="auto"/>
-        <w:rPr>
-          <w:rFonts w:ascii="Quattrocento Sans" w:cs="Quattrocento Sans" w:eastAsia="Quattrocento Sans" w:hAnsi="Quattrocento Sans"/>
-          <w:b w:val="1"/>
-          <w:color w:val="24292e"/>
+        <w:shd w:val="clear" w:color="auto" w:fill="FFFFFF"/>
+        <w:spacing w:before="360" w:after="240" w:line="240" w:lineRule="auto"/>
+        <w:rPr>
+          <w:rFonts w:ascii="Quattrocento Sans" w:eastAsia="Quattrocento Sans" w:hAnsi="Quattrocento Sans" w:cs="Quattrocento Sans"/>
+          <w:b/>
+          <w:color w:val="24292E"/>
           <w:sz w:val="36"/>
           <w:szCs w:val="36"/>
         </w:rPr>
       </w:pPr>
       <w:r>
         <w:rPr>
-          <w:rFonts w:ascii="Quattrocento Sans" w:cs="Quattrocento Sans" w:eastAsia="Quattrocento Sans" w:hAnsi="Quattrocento Sans"/>
-          <w:b w:val="1"/>
-          <w:color w:val="24292e"/>
+          <w:rFonts w:ascii="Quattrocento Sans" w:eastAsia="Quattrocento Sans" w:hAnsi="Quattrocento Sans" w:cs="Quattrocento Sans"/>
+          <w:b/>
+          <w:color w:val="24292E"/>
           <w:sz w:val="36"/>
           <w:szCs w:val="36"/>
-          <w:rtl w:val="0"/>
-        </w:rPr>
-        <w:t xml:space="preserve">Final Project Report (11/6/19 or 11/7/19)</w:t>
-      </w:r>
-    </w:p>
-    <w:p>
-      <w:pPr>
-        <w:shd w:fill="ffffff" w:val="clear"/>
+        </w:rPr>
+        <w:t>Final Project Report (11/6/19 or 11/7/19)</w:t>
+      </w:r>
+    </w:p>
+    <w:p>
+      <w:pPr>
+        <w:shd w:val="clear" w:color="auto" w:fill="FFFFFF"/>
         <w:spacing w:after="240" w:line="240" w:lineRule="auto"/>
         <w:rPr>
-          <w:rFonts w:ascii="Quattrocento Sans" w:cs="Quattrocento Sans" w:eastAsia="Quattrocento Sans" w:hAnsi="Quattrocento Sans"/>
-          <w:color w:val="24292e"/>
+          <w:rFonts w:ascii="Quattrocento Sans" w:eastAsia="Quattrocento Sans" w:hAnsi="Quattrocento Sans" w:cs="Quattrocento Sans"/>
+          <w:color w:val="24292E"/>
           <w:sz w:val="24"/>
           <w:szCs w:val="24"/>
         </w:rPr>
       </w:pPr>
       <w:r>
         <w:rPr>
-          <w:rFonts w:ascii="Quattrocento Sans" w:cs="Quattrocento Sans" w:eastAsia="Quattrocento Sans" w:hAnsi="Quattrocento Sans"/>
-          <w:color w:val="24292e"/>
+          <w:rFonts w:ascii="Quattrocento Sans" w:eastAsia="Quattrocento Sans" w:hAnsi="Quattrocento Sans" w:cs="Quattrocento Sans"/>
+          <w:color w:val="24292E"/>
           <w:sz w:val="24"/>
           <w:szCs w:val="24"/>
-          <w:rtl w:val="0"/>
-        </w:rPr>
-        <w:t xml:space="preserve">At about 8 PM, your team will submit a Final Report that describes the following:</w:t>
+        </w:rPr>
+        <w:t>At about 8 PM, your team will submit a Final Report that describes the following:</w:t>
       </w:r>
     </w:p>
     <w:p>
@@ -524,33 +457,70 @@
           <w:ilvl w:val="0"/>
           <w:numId w:val="5"/>
         </w:numPr>
-        <w:shd w:fill="ffffff" w:val="clear"/>
-        <w:spacing w:after="240" w:before="240" w:line="240" w:lineRule="auto"/>
-        <w:ind w:left="720" w:hanging="360"/>
-        <w:rPr>
-          <w:color w:val="24292e"/>
-        </w:rPr>
-      </w:pPr>
-      <w:r>
-        <w:rPr>
-          <w:rFonts w:ascii="Quattrocento Sans" w:cs="Quattrocento Sans" w:eastAsia="Quattrocento Sans" w:hAnsi="Quattrocento Sans"/>
-          <w:b w:val="1"/>
-          <w:color w:val="24292e"/>
+        <w:shd w:val="clear" w:color="auto" w:fill="FFFFFF"/>
+        <w:spacing w:before="240" w:after="240" w:line="240" w:lineRule="auto"/>
+        <w:rPr>
+          <w:color w:val="24292E"/>
+        </w:rPr>
+      </w:pPr>
+      <w:r>
+        <w:rPr>
+          <w:rFonts w:ascii="Quattrocento Sans" w:eastAsia="Quattrocento Sans" w:hAnsi="Quattrocento Sans" w:cs="Quattrocento Sans"/>
+          <w:b/>
+          <w:color w:val="24292E"/>
           <w:sz w:val="24"/>
           <w:szCs w:val="24"/>
-          <w:rtl w:val="0"/>
-        </w:rPr>
-        <w:t xml:space="preserve">E</w:t>
-      </w:r>
-      <w:r>
-        <w:rPr>
-          <w:rFonts w:ascii="Quattrocento Sans" w:cs="Quattrocento Sans" w:eastAsia="Quattrocento Sans" w:hAnsi="Quattrocento Sans"/>
-          <w:color w:val="24292e"/>
+        </w:rPr>
+        <w:t>E</w:t>
+      </w:r>
+      <w:r>
+        <w:rPr>
+          <w:rFonts w:ascii="Quattrocento Sans" w:eastAsia="Quattrocento Sans" w:hAnsi="Quattrocento Sans" w:cs="Quattrocento Sans"/>
+          <w:color w:val="24292E"/>
           <w:sz w:val="24"/>
           <w:szCs w:val="24"/>
-          <w:rtl w:val="0"/>
-        </w:rPr>
-        <w:t xml:space="preserve">xtract: your original data sources and how the data was formatted (CSV, JSON, pgAdmin 4, etc).</w:t>
+        </w:rPr>
+        <w:t xml:space="preserve">xtract: your original data sources and how the data was formatted (CSV, JSON, </w:t>
+      </w:r>
+      <w:proofErr w:type="spellStart"/>
+      <w:r>
+        <w:rPr>
+          <w:rFonts w:ascii="Quattrocento Sans" w:eastAsia="Quattrocento Sans" w:hAnsi="Quattrocento Sans" w:cs="Quattrocento Sans"/>
+          <w:color w:val="24292E"/>
+          <w:sz w:val="24"/>
+          <w:szCs w:val="24"/>
+        </w:rPr>
+        <w:t>pgAdmin</w:t>
+      </w:r>
+      <w:proofErr w:type="spellEnd"/>
+      <w:r>
+        <w:rPr>
+          <w:rFonts w:ascii="Quattrocento Sans" w:eastAsia="Quattrocento Sans" w:hAnsi="Quattrocento Sans" w:cs="Quattrocento Sans"/>
+          <w:color w:val="24292E"/>
+          <w:sz w:val="24"/>
+          <w:szCs w:val="24"/>
+        </w:rPr>
+        <w:t xml:space="preserve"> 4, </w:t>
+      </w:r>
+      <w:proofErr w:type="spellStart"/>
+      <w:r>
+        <w:rPr>
+          <w:rFonts w:ascii="Quattrocento Sans" w:eastAsia="Quattrocento Sans" w:hAnsi="Quattrocento Sans" w:cs="Quattrocento Sans"/>
+          <w:color w:val="24292E"/>
+          <w:sz w:val="24"/>
+          <w:szCs w:val="24"/>
+        </w:rPr>
+        <w:t>etc</w:t>
+      </w:r>
+      <w:proofErr w:type="spellEnd"/>
+      <w:r>
+        <w:rPr>
+          <w:rFonts w:ascii="Quattrocento Sans" w:eastAsia="Quattrocento Sans" w:hAnsi="Quattrocento Sans" w:cs="Quattrocento Sans"/>
+          <w:color w:val="24292E"/>
+          <w:sz w:val="24"/>
+          <w:szCs w:val="24"/>
+        </w:rPr>
+        <w:t>).</w:t>
       </w:r>
     </w:p>
     <w:p>
@@ -559,35 +529,32 @@
           <w:ilvl w:val="0"/>
           <w:numId w:val="5"/>
         </w:numPr>
-        <w:shd w:fill="ffffff" w:val="clear"/>
-        <w:spacing w:after="240" w:before="240" w:line="240" w:lineRule="auto"/>
-        <w:ind w:left="720" w:hanging="360"/>
-        <w:rPr>
-          <w:color w:val="24292e"/>
-        </w:rPr>
-      </w:pPr>
-      <w:bookmarkStart w:colFirst="0" w:colLast="0" w:name="_gjdgxs" w:id="0"/>
-      <w:bookmarkEnd w:id="0"/>
-      <w:r>
-        <w:rPr>
-          <w:rFonts w:ascii="Quattrocento Sans" w:cs="Quattrocento Sans" w:eastAsia="Quattrocento Sans" w:hAnsi="Quattrocento Sans"/>
-          <w:b w:val="1"/>
-          <w:color w:val="24292e"/>
+        <w:shd w:val="clear" w:color="auto" w:fill="FFFFFF"/>
+        <w:spacing w:before="240" w:after="240" w:line="240" w:lineRule="auto"/>
+        <w:rPr>
+          <w:color w:val="24292E"/>
+        </w:rPr>
+      </w:pPr>
+      <w:bookmarkStart w:id="1" w:name="_gjdgxs" w:colFirst="0" w:colLast="0"/>
+      <w:bookmarkEnd w:id="1"/>
+      <w:r>
+        <w:rPr>
+          <w:rFonts w:ascii="Quattrocento Sans" w:eastAsia="Quattrocento Sans" w:hAnsi="Quattrocento Sans" w:cs="Quattrocento Sans"/>
+          <w:b/>
+          <w:color w:val="24292E"/>
           <w:sz w:val="24"/>
           <w:szCs w:val="24"/>
-          <w:rtl w:val="0"/>
-        </w:rPr>
-        <w:t xml:space="preserve">T</w:t>
-      </w:r>
-      <w:r>
-        <w:rPr>
-          <w:rFonts w:ascii="Quattrocento Sans" w:cs="Quattrocento Sans" w:eastAsia="Quattrocento Sans" w:hAnsi="Quattrocento Sans"/>
-          <w:color w:val="24292e"/>
+        </w:rPr>
+        <w:t>T</w:t>
+      </w:r>
+      <w:r>
+        <w:rPr>
+          <w:rFonts w:ascii="Quattrocento Sans" w:eastAsia="Quattrocento Sans" w:hAnsi="Quattrocento Sans" w:cs="Quattrocento Sans"/>
+          <w:color w:val="24292E"/>
           <w:sz w:val="24"/>
           <w:szCs w:val="24"/>
-          <w:rtl w:val="0"/>
-        </w:rPr>
-        <w:t xml:space="preserve">ransform: what data cleaning or transformation was required.</w:t>
+        </w:rPr>
+        <w:t>ransform: what data cleaning or transformation was required.</w:t>
       </w:r>
     </w:p>
     <w:p>
@@ -596,101 +563,149 @@
           <w:ilvl w:val="0"/>
           <w:numId w:val="5"/>
         </w:numPr>
-        <w:shd w:fill="ffffff" w:val="clear"/>
-        <w:spacing w:after="240" w:before="240" w:line="240" w:lineRule="auto"/>
-        <w:ind w:left="720" w:hanging="360"/>
-        <w:rPr>
-          <w:color w:val="24292e"/>
-        </w:rPr>
-      </w:pPr>
-      <w:r>
-        <w:rPr>
-          <w:rFonts w:ascii="Quattrocento Sans" w:cs="Quattrocento Sans" w:eastAsia="Quattrocento Sans" w:hAnsi="Quattrocento Sans"/>
-          <w:b w:val="1"/>
-          <w:color w:val="24292e"/>
+        <w:shd w:val="clear" w:color="auto" w:fill="FFFFFF"/>
+        <w:spacing w:before="240" w:after="240" w:line="240" w:lineRule="auto"/>
+        <w:rPr>
+          <w:color w:val="24292E"/>
+        </w:rPr>
+      </w:pPr>
+      <w:r>
+        <w:rPr>
+          <w:rFonts w:ascii="Quattrocento Sans" w:eastAsia="Quattrocento Sans" w:hAnsi="Quattrocento Sans" w:cs="Quattrocento Sans"/>
+          <w:b/>
+          <w:color w:val="24292E"/>
           <w:sz w:val="24"/>
           <w:szCs w:val="24"/>
-          <w:rtl w:val="0"/>
-        </w:rPr>
-        <w:t xml:space="preserve">L</w:t>
-      </w:r>
-      <w:r>
-        <w:rPr>
-          <w:rFonts w:ascii="Quattrocento Sans" w:cs="Quattrocento Sans" w:eastAsia="Quattrocento Sans" w:hAnsi="Quattrocento Sans"/>
-          <w:color w:val="24292e"/>
+        </w:rPr>
+        <w:t>L</w:t>
+      </w:r>
+      <w:r>
+        <w:rPr>
+          <w:rFonts w:ascii="Quattrocento Sans" w:eastAsia="Quattrocento Sans" w:hAnsi="Quattrocento Sans" w:cs="Quattrocento Sans"/>
+          <w:color w:val="24292E"/>
           <w:sz w:val="24"/>
           <w:szCs w:val="24"/>
-          <w:rtl w:val="0"/>
-        </w:rPr>
-        <w:t xml:space="preserve">oad: the final database, tables/collections, and why this was chosen.</w:t>
-      </w:r>
-    </w:p>
-    <w:p>
-      <w:pPr>
-        <w:shd w:fill="ffffff" w:val="clear"/>
-        <w:spacing w:after="240" w:line="240" w:lineRule="auto"/>
-        <w:rPr>
-          <w:rFonts w:ascii="Quattrocento Sans" w:cs="Quattrocento Sans" w:eastAsia="Quattrocento Sans" w:hAnsi="Quattrocento Sans"/>
-          <w:color w:val="24292e"/>
+        </w:rPr>
+        <w:t xml:space="preserve">oad: the final </w:t>
+      </w:r>
+      <w:r>
+        <w:rPr>
+          <w:rFonts w:ascii="Quattrocento Sans" w:eastAsia="Quattrocento Sans" w:hAnsi="Quattrocento Sans" w:cs="Quattrocento Sans"/>
+          <w:color w:val="24292E"/>
           <w:sz w:val="24"/>
           <w:szCs w:val="24"/>
         </w:rPr>
-      </w:pPr>
-      <w:r>
-        <w:rPr>
-          <w:rFonts w:ascii="Quattrocento Sans" w:cs="Quattrocento Sans" w:eastAsia="Quattrocento Sans" w:hAnsi="Quattrocento Sans"/>
-          <w:color w:val="24292e"/>
+        <w:t>database, tables/collections, and why this was chosen.</w:t>
+      </w:r>
+    </w:p>
+    <w:p>
+      <w:pPr>
+        <w:shd w:val="clear" w:color="auto" w:fill="FFFFFF"/>
+        <w:spacing w:after="240" w:line="240" w:lineRule="auto"/>
+        <w:rPr>
+          <w:rFonts w:ascii="Quattrocento Sans" w:eastAsia="Quattrocento Sans" w:hAnsi="Quattrocento Sans" w:cs="Quattrocento Sans"/>
+          <w:color w:val="24292E"/>
           <w:sz w:val="24"/>
           <w:szCs w:val="24"/>
-          <w:rtl w:val="0"/>
-        </w:rPr>
-        <w:t xml:space="preserve">Please upload the report to Github and submit a link to Bootcampspot.</w:t>
-      </w:r>
-    </w:p>
-    <w:p>
-      <w:pPr>
-        <w:shd w:fill="ffffff" w:val="clear"/>
-        <w:spacing w:after="240" w:line="240" w:lineRule="auto"/>
-        <w:rPr>
-          <w:rFonts w:ascii="Quattrocento Sans" w:cs="Quattrocento Sans" w:eastAsia="Quattrocento Sans" w:hAnsi="Quattrocento Sans"/>
-          <w:color w:val="24292e"/>
+        </w:rPr>
+      </w:pPr>
+      <w:r>
+        <w:rPr>
+          <w:rFonts w:ascii="Quattrocento Sans" w:eastAsia="Quattrocento Sans" w:hAnsi="Quattrocento Sans" w:cs="Quattrocento Sans"/>
+          <w:color w:val="24292E"/>
           <w:sz w:val="24"/>
           <w:szCs w:val="24"/>
         </w:rPr>
-      </w:pPr>
-      <w:r>
-        <w:rPr>
-          <w:rFonts w:ascii="Quattrocento Sans" w:cs="Quattrocento Sans" w:eastAsia="Quattrocento Sans" w:hAnsi="Quattrocento Sans"/>
-          <w:color w:val="24292e"/>
+        <w:t xml:space="preserve">Please upload the report to </w:t>
+      </w:r>
+      <w:proofErr w:type="spellStart"/>
+      <w:r>
+        <w:rPr>
+          <w:rFonts w:ascii="Quattrocento Sans" w:eastAsia="Quattrocento Sans" w:hAnsi="Quattrocento Sans" w:cs="Quattrocento Sans"/>
+          <w:color w:val="24292E"/>
           <w:sz w:val="24"/>
           <w:szCs w:val="24"/>
-          <w:rtl w:val="0"/>
-        </w:rPr>
-        <w:t xml:space="preserve">Present 3-4 minutes on the project discussing some pain points and how did you resolve them. Only one student from each team should present. 1 min for any Q&amp;A to the class.</w:t>
-      </w:r>
-    </w:p>
-    <w:p>
-      <w:pPr>
-        <w:rPr/>
-      </w:pPr>
-      <w:r>
-        <w:rPr>
-          <w:rtl w:val="0"/>
-        </w:rPr>
-      </w:r>
-    </w:p>
+        </w:rPr>
+        <w:t>Github</w:t>
+      </w:r>
+      <w:proofErr w:type="spellEnd"/>
+      <w:r>
+        <w:rPr>
+          <w:rFonts w:ascii="Quattrocento Sans" w:eastAsia="Quattrocento Sans" w:hAnsi="Quattrocento Sans" w:cs="Quattrocento Sans"/>
+          <w:color w:val="24292E"/>
+          <w:sz w:val="24"/>
+          <w:szCs w:val="24"/>
+        </w:rPr>
+        <w:t xml:space="preserve"> and submit a link to </w:t>
+      </w:r>
+      <w:proofErr w:type="spellStart"/>
+      <w:r>
+        <w:rPr>
+          <w:rFonts w:ascii="Quattrocento Sans" w:eastAsia="Quattrocento Sans" w:hAnsi="Quattrocento Sans" w:cs="Quattrocento Sans"/>
+          <w:color w:val="24292E"/>
+          <w:sz w:val="24"/>
+          <w:szCs w:val="24"/>
+        </w:rPr>
+        <w:t>Bootcampspot</w:t>
+      </w:r>
+      <w:proofErr w:type="spellEnd"/>
+      <w:r>
+        <w:rPr>
+          <w:rFonts w:ascii="Quattrocento Sans" w:eastAsia="Quattrocento Sans" w:hAnsi="Quattrocento Sans" w:cs="Quattrocento Sans"/>
+          <w:color w:val="24292E"/>
+          <w:sz w:val="24"/>
+          <w:szCs w:val="24"/>
+        </w:rPr>
+        <w:t>.</w:t>
+      </w:r>
+    </w:p>
+    <w:p>
+      <w:pPr>
+        <w:shd w:val="clear" w:color="auto" w:fill="FFFFFF"/>
+        <w:spacing w:after="240" w:line="240" w:lineRule="auto"/>
+        <w:rPr>
+          <w:rFonts w:ascii="Quattrocento Sans" w:eastAsia="Quattrocento Sans" w:hAnsi="Quattrocento Sans" w:cs="Quattrocento Sans"/>
+          <w:color w:val="24292E"/>
+          <w:sz w:val="24"/>
+          <w:szCs w:val="24"/>
+        </w:rPr>
+      </w:pPr>
+      <w:r>
+        <w:rPr>
+          <w:rFonts w:ascii="Quattrocento Sans" w:eastAsia="Quattrocento Sans" w:hAnsi="Quattrocento Sans" w:cs="Quattrocento Sans"/>
+          <w:color w:val="24292E"/>
+          <w:sz w:val="24"/>
+          <w:szCs w:val="24"/>
+        </w:rPr>
+        <w:t>Present 3-4 minutes on the project discussing some pain points and how did you resolve them. Only one student from each team should</w:t>
+      </w:r>
+      <w:r>
+        <w:rPr>
+          <w:rFonts w:ascii="Quattrocento Sans" w:eastAsia="Quattrocento Sans" w:hAnsi="Quattrocento Sans" w:cs="Quattrocento Sans"/>
+          <w:color w:val="24292E"/>
+          <w:sz w:val="24"/>
+          <w:szCs w:val="24"/>
+        </w:rPr>
+        <w:t xml:space="preserve"> present. 1 min for any Q&amp;A to the class.</w:t>
+      </w:r>
+    </w:p>
+    <w:p/>
     <w:sectPr>
-      <w:pgSz w:h="15840" w:w="12240"/>
-      <w:pgMar w:bottom="1440" w:top="1440" w:left="1440" w:right="1440" w:header="720" w:footer="720"/>
+      <w:pgSz w:w="12240" w:h="15840"/>
+      <w:pgMar w:top="1440" w:right="1440" w:bottom="1440" w:left="1440" w:header="720" w:footer="720" w:gutter="0"/>
       <w:pgNumType w:start="1"/>
+      <w:cols w:space="720"/>
     </w:sectPr>
   </w:body>
 </w:document>
 </file>
 
 <file path=word/numbering.xml><?xml version="1.0" encoding="utf-8"?>
-<w:numbering xmlns:mc="http://schemas.openxmlformats.org/markup-compatibility/2006" xmlns:o="urn:schemas-microsoft-com:office:office" xmlns:r="http://schemas.openxmlformats.org/officeDocument/2006/relationships" xmlns:m="http://schemas.openxmlformats.org/officeDocument/2006/math" xmlns:v="urn:schemas-microsoft-com:vml" xmlns:wp="http://schemas.openxmlformats.org/drawingml/2006/wordprocessingDrawing" xmlns:w10="urn:schemas-microsoft-com:office:word" xmlns:w="http://schemas.openxmlformats.org/wordprocessingml/2006/main" xmlns:wne="http://schemas.microsoft.com/office/word/2006/wordml" xmlns:sl="http://schemas.openxmlformats.org/schemaLibrary/2006/main" xmlns:a="http://schemas.openxmlformats.org/drawingml/2006/main" xmlns:pic="http://schemas.openxmlformats.org/drawingml/2006/picture" xmlns:c="http://schemas.openxmlformats.org/drawingml/2006/chart" xmlns:lc="http://schemas.openxmlformats.org/drawingml/2006/lockedCanvas" xmlns:dgm="http://schemas.openxmlformats.org/drawingml/2006/diagram" xmlns:wps="http://schemas.microsoft.com/office/word/2010/wordprocessingShape" xmlns:wpg="http://schemas.microsoft.com/office/word/2010/wordprocessingGroup" xmlns:w14="http://schemas.microsoft.com/office/word/2010/wordml" xmlns:w15="http://schemas.microsoft.com/office/word/2012/wordml">
-  <w:abstractNum w:abstractNumId="1">
+<w:numbering xmlns:wpc="http://schemas.microsoft.com/office/word/2010/wordprocessingCanvas" xmlns:cx="http://schemas.microsoft.com/office/drawing/2014/chartex" xmlns:cx1="http://schemas.microsoft.com/office/drawing/2015/9/8/chartex" xmlns:cx2="http://schemas.microsoft.com/office/drawing/2015/10/21/chartex" xmlns:cx3="http://schemas.microsoft.com/office/drawing/2016/5/9/chartex" xmlns:cx4="http://schemas.microsoft.com/office/drawing/2016/5/10/chartex" xmlns:cx5="http://schemas.microsoft.com/office/drawing/2016/5/11/chartex" xmlns:cx6="http://schemas.microsoft.com/office/drawing/2016/5/12/chartex" xmlns:cx7="http://schemas.microsoft.com/office/drawing/2016/5/13/chartex" xmlns:cx8="http://schemas.microsoft.com/office/drawing/2016/5/14/chartex" xmlns:mc="http://schemas.openxmlformats.org/markup-compatibility/2006" xmlns:aink="http://schemas.microsoft.com/office/drawing/2016/ink" xmlns:am3d="http://schemas.microsoft.com/office/drawing/2017/model3d" xmlns:o="urn:schemas-microsoft-com:office:office" xmlns:r="http://schemas.openxmlformats.org/officeDocument/2006/relationships" xmlns:m="http://schemas.openxmlformats.org/officeDocument/2006/math" xmlns:v="urn:schemas-microsoft-com:vml" xmlns:wp14="http://schemas.microsoft.com/office/word/2010/wordprocessingDrawing" xmlns:wp="http://schemas.openxmlformats.org/drawingml/2006/wordprocessingDrawing" xmlns:w10="urn:schemas-microsoft-com:office:word" xmlns:w="http://schemas.openxmlformats.org/wordprocessingml/2006/main" xmlns:w14="http://schemas.microsoft.com/office/word/2010/wordml" xmlns:w15="http://schemas.microsoft.com/office/word/2012/wordml" xmlns:w16cid="http://schemas.microsoft.com/office/word/2016/wordml/cid" xmlns:w16se="http://schemas.microsoft.com/office/word/2015/wordml/symex" xmlns:wpg="http://schemas.microsoft.com/office/word/2010/wordprocessingGroup" xmlns:wpi="http://schemas.microsoft.com/office/word/2010/wordprocessingInk" xmlns:wne="http://schemas.microsoft.com/office/word/2006/wordml" xmlns:wps="http://schemas.microsoft.com/office/word/2010/wordprocessingShape" mc:Ignorable="w14 w15 w16se w16cid wp14">
+  <w:abstractNum w:abstractNumId="0" w15:restartNumberingAfterBreak="0">
+    <w:nsid w:val="31E851BA"/>
+    <w:multiLevelType w:val="multilevel"/>
+    <w:tmpl w:val="14F07856"/>
     <w:lvl w:ilvl="0">
       <w:start w:val="1"/>
       <w:numFmt w:val="decimal"/>
@@ -800,7 +815,10 @@
       </w:rPr>
     </w:lvl>
   </w:abstractNum>
-  <w:abstractNum w:abstractNumId="2">
+  <w:abstractNum w:abstractNumId="1" w15:restartNumberingAfterBreak="0">
+    <w:nsid w:val="49C00D61"/>
+    <w:multiLevelType w:val="multilevel"/>
+    <w:tmpl w:val="EA8EFC44"/>
     <w:lvl w:ilvl="0">
       <w:start w:val="1"/>
       <w:numFmt w:val="decimal"/>
@@ -910,7 +928,10 @@
       </w:rPr>
     </w:lvl>
   </w:abstractNum>
-  <w:abstractNum w:abstractNumId="3">
+  <w:abstractNum w:abstractNumId="2" w15:restartNumberingAfterBreak="0">
+    <w:nsid w:val="61AE2B11"/>
+    <w:multiLevelType w:val="multilevel"/>
+    <w:tmpl w:val="D5AA8868"/>
     <w:lvl w:ilvl="0">
       <w:start w:val="1"/>
       <w:numFmt w:val="decimal"/>
@@ -1020,7 +1041,141 @@
       </w:rPr>
     </w:lvl>
   </w:abstractNum>
-  <w:abstractNum w:abstractNumId="4">
+  <w:abstractNum w:abstractNumId="3" w15:restartNumberingAfterBreak="0">
+    <w:nsid w:val="6AE408E8"/>
+    <w:multiLevelType w:val="multilevel"/>
+    <w:tmpl w:val="DCE8697C"/>
+    <w:lvl w:ilvl="0">
+      <w:start w:val="1"/>
+      <w:numFmt w:val="bullet"/>
+      <w:lvlText w:val="●"/>
+      <w:lvlJc w:val="left"/>
+      <w:pPr>
+        <w:ind w:left="720" w:hanging="360"/>
+      </w:pPr>
+      <w:rPr>
+        <w:rFonts w:ascii="Noto Sans Symbols" w:eastAsia="Noto Sans Symbols" w:hAnsi="Noto Sans Symbols" w:cs="Noto Sans Symbols"/>
+        <w:sz w:val="20"/>
+        <w:szCs w:val="20"/>
+      </w:rPr>
+    </w:lvl>
+    <w:lvl w:ilvl="1">
+      <w:start w:val="1"/>
+      <w:numFmt w:val="bullet"/>
+      <w:lvlText w:val="o"/>
+      <w:lvlJc w:val="left"/>
+      <w:pPr>
+        <w:ind w:left="1440" w:hanging="360"/>
+      </w:pPr>
+      <w:rPr>
+        <w:rFonts w:ascii="Courier New" w:eastAsia="Courier New" w:hAnsi="Courier New" w:cs="Courier New"/>
+        <w:sz w:val="20"/>
+        <w:szCs w:val="20"/>
+      </w:rPr>
+    </w:lvl>
+    <w:lvl w:ilvl="2">
+      <w:start w:val="1"/>
+      <w:numFmt w:val="bullet"/>
+      <w:lvlText w:val="▪"/>
+      <w:lvlJc w:val="left"/>
+      <w:pPr>
+        <w:ind w:left="2160" w:hanging="360"/>
+      </w:pPr>
+      <w:rPr>
+        <w:rFonts w:ascii="Noto Sans Symbols" w:eastAsia="Noto Sans Symbols" w:hAnsi="Noto Sans Symbols" w:cs="Noto Sans Symbols"/>
+        <w:sz w:val="20"/>
+        <w:szCs w:val="20"/>
+      </w:rPr>
+    </w:lvl>
+    <w:lvl w:ilvl="3">
+      <w:start w:val="1"/>
+      <w:numFmt w:val="bullet"/>
+      <w:lvlText w:val="▪"/>
+      <w:lvlJc w:val="left"/>
+      <w:pPr>
+        <w:ind w:left="2880" w:hanging="360"/>
+      </w:pPr>
+      <w:rPr>
+        <w:rFonts w:ascii="Noto Sans Symbols" w:eastAsia="Noto Sans Symbols" w:hAnsi="Noto Sans Symbols" w:cs="Noto Sans Symbols"/>
+        <w:sz w:val="20"/>
+        <w:szCs w:val="20"/>
+      </w:rPr>
+    </w:lvl>
+    <w:lvl w:ilvl="4">
+      <w:start w:val="1"/>
+      <w:numFmt w:val="bullet"/>
+      <w:lvlText w:val="▪"/>
+      <w:lvlJc w:val="left"/>
+      <w:pPr>
+        <w:ind w:left="3600" w:hanging="360"/>
+      </w:pPr>
+      <w:rPr>
+        <w:rFonts w:ascii="Noto Sans Symbols" w:eastAsia="Noto Sans Symbols" w:hAnsi="Noto Sans Symbols" w:cs="Noto Sans Symbols"/>
+        <w:sz w:val="20"/>
+        <w:szCs w:val="20"/>
+      </w:rPr>
+    </w:lvl>
+    <w:lvl w:ilvl="5">
+      <w:start w:val="1"/>
+      <w:numFmt w:val="bullet"/>
+      <w:lvlText w:val="▪"/>
+      <w:lvlJc w:val="left"/>
+      <w:pPr>
+        <w:ind w:left="4320" w:hanging="360"/>
+      </w:pPr>
+      <w:rPr>
+        <w:rFonts w:ascii="Noto Sans Symbols" w:eastAsia="Noto Sans Symbols" w:hAnsi="Noto Sans Symbols" w:cs="Noto Sans Symbols"/>
+        <w:sz w:val="20"/>
+        <w:szCs w:val="20"/>
+      </w:rPr>
+    </w:lvl>
+    <w:lvl w:ilvl="6">
+      <w:start w:val="1"/>
+      <w:numFmt w:val="bullet"/>
+      <w:lvlText w:val="▪"/>
+      <w:lvlJc w:val="left"/>
+      <w:pPr>
+        <w:ind w:left="5040" w:hanging="360"/>
+      </w:pPr>
+      <w:rPr>
+        <w:rFonts w:ascii="Noto Sans Symbols" w:eastAsia="Noto Sans Symbols" w:hAnsi="Noto Sans Symbols" w:cs="Noto Sans Symbols"/>
+        <w:sz w:val="20"/>
+        <w:szCs w:val="20"/>
+      </w:rPr>
+    </w:lvl>
+    <w:lvl w:ilvl="7">
+      <w:start w:val="1"/>
+      <w:numFmt w:val="bullet"/>
+      <w:lvlText w:val="▪"/>
+      <w:lvlJc w:val="left"/>
+      <w:pPr>
+        <w:ind w:left="5760" w:hanging="360"/>
+      </w:pPr>
+      <w:rPr>
+        <w:rFonts w:ascii="Noto Sans Symbols" w:eastAsia="Noto Sans Symbols" w:hAnsi="Noto Sans Symbols" w:cs="Noto Sans Symbols"/>
+        <w:sz w:val="20"/>
+        <w:szCs w:val="20"/>
+      </w:rPr>
+    </w:lvl>
+    <w:lvl w:ilvl="8">
+      <w:start w:val="1"/>
+      <w:numFmt w:val="bullet"/>
+      <w:lvlText w:val="▪"/>
+      <w:lvlJc w:val="left"/>
+      <w:pPr>
+        <w:ind w:left="6480" w:hanging="360"/>
+      </w:pPr>
+      <w:rPr>
+        <w:rFonts w:ascii="Noto Sans Symbols" w:eastAsia="Noto Sans Symbols" w:hAnsi="Noto Sans Symbols" w:cs="Noto Sans Symbols"/>
+        <w:sz w:val="20"/>
+        <w:szCs w:val="20"/>
+      </w:rPr>
+    </w:lvl>
+  </w:abstractNum>
+  <w:abstractNum w:abstractNumId="4" w15:restartNumberingAfterBreak="0">
+    <w:nsid w:val="7E420352"/>
+    <w:multiLevelType w:val="multilevel"/>
+    <w:tmpl w:val="1688B016"/>
     <w:lvl w:ilvl="0">
       <w:start w:val="1"/>
       <w:numFmt w:val="decimal"/>
@@ -1130,161 +1285,33 @@
       </w:rPr>
     </w:lvl>
   </w:abstractNum>
-  <w:abstractNum w:abstractNumId="5">
-    <w:lvl w:ilvl="0">
-      <w:start w:val="1"/>
-      <w:numFmt w:val="bullet"/>
-      <w:lvlText w:val="●"/>
-      <w:lvlJc w:val="left"/>
-      <w:pPr>
-        <w:ind w:left="720" w:hanging="360"/>
-      </w:pPr>
-      <w:rPr>
-        <w:rFonts w:ascii="Noto Sans Symbols" w:cs="Noto Sans Symbols" w:eastAsia="Noto Sans Symbols" w:hAnsi="Noto Sans Symbols"/>
-        <w:sz w:val="20"/>
-        <w:szCs w:val="20"/>
-      </w:rPr>
-    </w:lvl>
-    <w:lvl w:ilvl="1">
-      <w:start w:val="1"/>
-      <w:numFmt w:val="bullet"/>
-      <w:lvlText w:val="o"/>
-      <w:lvlJc w:val="left"/>
-      <w:pPr>
-        <w:ind w:left="1440" w:hanging="360"/>
-      </w:pPr>
-      <w:rPr>
-        <w:rFonts w:ascii="Courier New" w:cs="Courier New" w:eastAsia="Courier New" w:hAnsi="Courier New"/>
-        <w:sz w:val="20"/>
-        <w:szCs w:val="20"/>
-      </w:rPr>
-    </w:lvl>
-    <w:lvl w:ilvl="2">
-      <w:start w:val="1"/>
-      <w:numFmt w:val="bullet"/>
-      <w:lvlText w:val="▪"/>
-      <w:lvlJc w:val="left"/>
-      <w:pPr>
-        <w:ind w:left="2160" w:hanging="360"/>
-      </w:pPr>
-      <w:rPr>
-        <w:rFonts w:ascii="Noto Sans Symbols" w:cs="Noto Sans Symbols" w:eastAsia="Noto Sans Symbols" w:hAnsi="Noto Sans Symbols"/>
-        <w:sz w:val="20"/>
-        <w:szCs w:val="20"/>
-      </w:rPr>
-    </w:lvl>
-    <w:lvl w:ilvl="3">
-      <w:start w:val="1"/>
-      <w:numFmt w:val="bullet"/>
-      <w:lvlText w:val="▪"/>
-      <w:lvlJc w:val="left"/>
-      <w:pPr>
-        <w:ind w:left="2880" w:hanging="360"/>
-      </w:pPr>
-      <w:rPr>
-        <w:rFonts w:ascii="Noto Sans Symbols" w:cs="Noto Sans Symbols" w:eastAsia="Noto Sans Symbols" w:hAnsi="Noto Sans Symbols"/>
-        <w:sz w:val="20"/>
-        <w:szCs w:val="20"/>
-      </w:rPr>
-    </w:lvl>
-    <w:lvl w:ilvl="4">
-      <w:start w:val="1"/>
-      <w:numFmt w:val="bullet"/>
-      <w:lvlText w:val="▪"/>
-      <w:lvlJc w:val="left"/>
-      <w:pPr>
-        <w:ind w:left="3600" w:hanging="360"/>
-      </w:pPr>
-      <w:rPr>
-        <w:rFonts w:ascii="Noto Sans Symbols" w:cs="Noto Sans Symbols" w:eastAsia="Noto Sans Symbols" w:hAnsi="Noto Sans Symbols"/>
-        <w:sz w:val="20"/>
-        <w:szCs w:val="20"/>
-      </w:rPr>
-    </w:lvl>
-    <w:lvl w:ilvl="5">
-      <w:start w:val="1"/>
-      <w:numFmt w:val="bullet"/>
-      <w:lvlText w:val="▪"/>
-      <w:lvlJc w:val="left"/>
-      <w:pPr>
-        <w:ind w:left="4320" w:hanging="360"/>
-      </w:pPr>
-      <w:rPr>
-        <w:rFonts w:ascii="Noto Sans Symbols" w:cs="Noto Sans Symbols" w:eastAsia="Noto Sans Symbols" w:hAnsi="Noto Sans Symbols"/>
-        <w:sz w:val="20"/>
-        <w:szCs w:val="20"/>
-      </w:rPr>
-    </w:lvl>
-    <w:lvl w:ilvl="6">
-      <w:start w:val="1"/>
-      <w:numFmt w:val="bullet"/>
-      <w:lvlText w:val="▪"/>
-      <w:lvlJc w:val="left"/>
-      <w:pPr>
-        <w:ind w:left="5040" w:hanging="360"/>
-      </w:pPr>
-      <w:rPr>
-        <w:rFonts w:ascii="Noto Sans Symbols" w:cs="Noto Sans Symbols" w:eastAsia="Noto Sans Symbols" w:hAnsi="Noto Sans Symbols"/>
-        <w:sz w:val="20"/>
-        <w:szCs w:val="20"/>
-      </w:rPr>
-    </w:lvl>
-    <w:lvl w:ilvl="7">
-      <w:start w:val="1"/>
-      <w:numFmt w:val="bullet"/>
-      <w:lvlText w:val="▪"/>
-      <w:lvlJc w:val="left"/>
-      <w:pPr>
-        <w:ind w:left="5760" w:hanging="360"/>
-      </w:pPr>
-      <w:rPr>
-        <w:rFonts w:ascii="Noto Sans Symbols" w:cs="Noto Sans Symbols" w:eastAsia="Noto Sans Symbols" w:hAnsi="Noto Sans Symbols"/>
-        <w:sz w:val="20"/>
-        <w:szCs w:val="20"/>
-      </w:rPr>
-    </w:lvl>
-    <w:lvl w:ilvl="8">
-      <w:start w:val="1"/>
-      <w:numFmt w:val="bullet"/>
-      <w:lvlText w:val="▪"/>
-      <w:lvlJc w:val="left"/>
-      <w:pPr>
-        <w:ind w:left="6480" w:hanging="360"/>
-      </w:pPr>
-      <w:rPr>
-        <w:rFonts w:ascii="Noto Sans Symbols" w:cs="Noto Sans Symbols" w:eastAsia="Noto Sans Symbols" w:hAnsi="Noto Sans Symbols"/>
-        <w:sz w:val="20"/>
-        <w:szCs w:val="20"/>
-      </w:rPr>
-    </w:lvl>
-  </w:abstractNum>
   <w:num w:numId="1">
-    <w:abstractNumId w:val="1"/>
+    <w:abstractNumId w:val="4"/>
   </w:num>
   <w:num w:numId="2">
     <w:abstractNumId w:val="2"/>
   </w:num>
   <w:num w:numId="3">
-    <w:abstractNumId w:val="3"/>
+    <w:abstractNumId w:val="1"/>
   </w:num>
   <w:num w:numId="4">
-    <w:abstractNumId w:val="4"/>
+    <w:abstractNumId w:val="0"/>
   </w:num>
   <w:num w:numId="5">
-    <w:abstractNumId w:val="5"/>
+    <w:abstractNumId w:val="3"/>
   </w:num>
 </w:numbering>
 </file>
 
 <file path=word/styles.xml><?xml version="1.0" encoding="utf-8"?>
-<w:styles xmlns:mc="http://schemas.openxmlformats.org/markup-compatibility/2006" xmlns:o="urn:schemas-microsoft-com:office:office" xmlns:r="http://schemas.openxmlformats.org/officeDocument/2006/relationships" xmlns:m="http://schemas.openxmlformats.org/officeDocument/2006/math" xmlns:v="urn:schemas-microsoft-com:vml" xmlns:wp="http://schemas.openxmlformats.org/drawingml/2006/wordprocessingDrawing" xmlns:w10="urn:schemas-microsoft-com:office:word" xmlns:w="http://schemas.openxmlformats.org/wordprocessingml/2006/main" xmlns:wne="http://schemas.microsoft.com/office/word/2006/wordml" xmlns:sl="http://schemas.openxmlformats.org/schemaLibrary/2006/main" xmlns:a="http://schemas.openxmlformats.org/drawingml/2006/main" xmlns:pic="http://schemas.openxmlformats.org/drawingml/2006/picture" xmlns:c="http://schemas.openxmlformats.org/drawingml/2006/chart" xmlns:lc="http://schemas.openxmlformats.org/drawingml/2006/lockedCanvas" xmlns:dgm="http://schemas.openxmlformats.org/drawingml/2006/diagram" xmlns:wps="http://schemas.microsoft.com/office/word/2010/wordprocessingShape" xmlns:wpg="http://schemas.microsoft.com/office/word/2010/wordprocessingGroup" xmlns:w14="http://schemas.microsoft.com/office/word/2010/wordml" xmlns:w15="http://schemas.microsoft.com/office/word/2012/wordml">
+<w:styles xmlns:mc="http://schemas.openxmlformats.org/markup-compatibility/2006" xmlns:r="http://schemas.openxmlformats.org/officeDocument/2006/relationships" xmlns:w="http://schemas.openxmlformats.org/wordprocessingml/2006/main" xmlns:w14="http://schemas.microsoft.com/office/word/2010/wordml" xmlns:w15="http://schemas.microsoft.com/office/word/2012/wordml" xmlns:w16cid="http://schemas.microsoft.com/office/word/2016/wordml/cid" xmlns:w16se="http://schemas.microsoft.com/office/word/2015/wordml/symex" mc:Ignorable="w14 w15 w16se w16cid">
   <w:docDefaults>
     <w:rPrDefault>
       <w:rPr>
-        <w:rFonts w:ascii="Calibri" w:cs="Calibri" w:eastAsia="Calibri" w:hAnsi="Calibri"/>
+        <w:rFonts w:ascii="Calibri" w:eastAsia="Calibri" w:hAnsi="Calibri" w:cs="Calibri"/>
         <w:sz w:val="22"/>
         <w:szCs w:val="22"/>
-        <w:lang w:val="en-US"/>
+        <w:lang w:val="en-US" w:eastAsia="en-US" w:bidi="ar-SA"/>
       </w:rPr>
     </w:rPrDefault>
     <w:pPrDefault>
@@ -1293,24 +1320,403 @@
       </w:pPr>
     </w:pPrDefault>
   </w:docDefaults>
-  <w:style w:type="paragraph" w:styleId="Normal" w:default="1">
-    <w:name w:val="normal"/>
-  </w:style>
-  <w:style w:type="table" w:styleId="TableNormal" w:default="1">
-    <w:name w:val="Table Normal"/>
+  <w:latentStyles w:defLockedState="0" w:defUIPriority="99" w:defSemiHidden="0" w:defUnhideWhenUsed="0" w:defQFormat="0" w:count="377">
+    <w:lsdException w:name="Normal" w:uiPriority="0" w:qFormat="1"/>
+    <w:lsdException w:name="heading 1" w:uiPriority="9" w:qFormat="1"/>
+    <w:lsdException w:name="heading 2" w:semiHidden="1" w:uiPriority="9" w:unhideWhenUsed="1" w:qFormat="1"/>
+    <w:lsdException w:name="heading 3" w:semiHidden="1" w:uiPriority="9" w:unhideWhenUsed="1" w:qFormat="1"/>
+    <w:lsdException w:name="heading 4" w:semiHidden="1" w:uiPriority="9" w:unhideWhenUsed="1" w:qFormat="1"/>
+    <w:lsdException w:name="heading 5" w:semiHidden="1" w:uiPriority="9" w:unhideWhenUsed="1" w:qFormat="1"/>
+    <w:lsdException w:name="heading 6" w:semiHidden="1" w:uiPriority="9" w:unhideWhenUsed="1" w:qFormat="1"/>
+    <w:lsdException w:name="heading 7" w:semiHidden="1" w:uiPriority="9" w:unhideWhenUsed="1" w:qFormat="1"/>
+    <w:lsdException w:name="heading 8" w:semiHidden="1" w:uiPriority="9" w:unhideWhenUsed="1" w:qFormat="1"/>
+    <w:lsdException w:name="heading 9" w:semiHidden="1" w:uiPriority="9" w:unhideWhenUsed="1" w:qFormat="1"/>
+    <w:lsdException w:name="index 1" w:semiHidden="1" w:unhideWhenUsed="1"/>
+    <w:lsdException w:name="index 2" w:semiHidden="1" w:unhideWhenUsed="1"/>
+    <w:lsdException w:name="index 3" w:semiHidden="1" w:unhideWhenUsed="1"/>
+    <w:lsdException w:name="index 4" w:semiHidden="1" w:unhideWhenUsed="1"/>
+    <w:lsdException w:name="index 5" w:semiHidden="1" w:unhideWhenUsed="1"/>
+    <w:lsdException w:name="index 6" w:semiHidden="1" w:unhideWhenUsed="1"/>
+    <w:lsdException w:name="index 7" w:semiHidden="1" w:unhideWhenUsed="1"/>
+    <w:lsdException w:name="index 8" w:semiHidden="1" w:unhideWhenUsed="1"/>
+    <w:lsdException w:name="index 9" w:semiHidden="1" w:unhideWhenUsed="1"/>
+    <w:lsdException w:name="toc 1" w:semiHidden="1" w:uiPriority="39" w:unhideWhenUsed="1"/>
+    <w:lsdException w:name="toc 2" w:semiHidden="1" w:uiPriority="39" w:unhideWhenUsed="1"/>
+    <w:lsdException w:name="toc 3" w:semiHidden="1" w:uiPriority="39" w:unhideWhenUsed="1"/>
+    <w:lsdException w:name="toc 4" w:semiHidden="1" w:uiPriority="39" w:unhideWhenUsed="1"/>
+    <w:lsdException w:name="toc 5" w:semiHidden="1" w:uiPriority="39" w:unhideWhenUsed="1"/>
+    <w:lsdException w:name="toc 6" w:semiHidden="1" w:uiPriority="39" w:unhideWhenUsed="1"/>
+    <w:lsdException w:name="toc 7" w:semiHidden="1" w:uiPriority="39" w:unhideWhenUsed="1"/>
+    <w:lsdException w:name="toc 8" w:semiHidden="1" w:uiPriority="39" w:unhideWhenUsed="1"/>
+    <w:lsdException w:name="toc 9" w:semiHidden="1" w:uiPriority="39" w:unhideWhenUsed="1"/>
+    <w:lsdException w:name="Normal Indent" w:semiHidden="1" w:unhideWhenUsed="1"/>
+    <w:lsdException w:name="footnote text" w:semiHidden="1" w:unhideWhenUsed="1"/>
+    <w:lsdException w:name="annotation text" w:semiHidden="1" w:unhideWhenUsed="1"/>
+    <w:lsdException w:name="header" w:semiHidden="1" w:unhideWhenUsed="1"/>
+    <w:lsdException w:name="footer" w:semiHidden="1" w:unhideWhenUsed="1"/>
+    <w:lsdException w:name="index heading" w:semiHidden="1" w:unhideWhenUsed="1"/>
+    <w:lsdException w:name="caption" w:semiHidden="1" w:uiPriority="35" w:unhideWhenUsed="1" w:qFormat="1"/>
+    <w:lsdException w:name="table of figures" w:semiHidden="1" w:unhideWhenUsed="1"/>
+    <w:lsdException w:name="envelope address" w:semiHidden="1" w:unhideWhenUsed="1"/>
+    <w:lsdException w:name="envelope return" w:semiHidden="1" w:unhideWhenUsed="1"/>
+    <w:lsdException w:name="footnote reference" w:semiHidden="1" w:unhideWhenUsed="1"/>
+    <w:lsdException w:name="annotation reference" w:semiHidden="1" w:unhideWhenUsed="1"/>
+    <w:lsdException w:name="line number" w:semiHidden="1" w:unhideWhenUsed="1"/>
+    <w:lsdException w:name="page number" w:semiHidden="1" w:unhideWhenUsed="1"/>
+    <w:lsdException w:name="endnote reference" w:semiHidden="1" w:unhideWhenUsed="1"/>
+    <w:lsdException w:name="endnote text" w:semiHidden="1" w:unhideWhenUsed="1"/>
+    <w:lsdException w:name="table of authorities" w:semiHidden="1" w:unhideWhenUsed="1"/>
+    <w:lsdException w:name="macro" w:semiHidden="1" w:unhideWhenUsed="1"/>
+    <w:lsdException w:name="toa heading" w:semiHidden="1" w:unhideWhenUsed="1"/>
+    <w:lsdException w:name="List" w:semiHidden="1" w:unhideWhenUsed="1"/>
+    <w:lsdException w:name="List Bullet" w:semiHidden="1" w:unhideWhenUsed="1"/>
+    <w:lsdException w:name="List Number" w:semiHidden="1" w:unhideWhenUsed="1"/>
+    <w:lsdException w:name="List 2" w:semiHidden="1" w:unhideWhenUsed="1"/>
+    <w:lsdException w:name="List 3" w:semiHidden="1" w:unhideWhenUsed="1"/>
+    <w:lsdException w:name="List 4" w:semiHidden="1" w:unhideWhenUsed="1"/>
+    <w:lsdException w:name="List 5" w:semiHidden="1" w:unhideWhenUsed="1"/>
+    <w:lsdException w:name="List Bullet 2" w:semiHidden="1" w:unhideWhenUsed="1"/>
+    <w:lsdException w:name="List Bullet 3" w:semiHidden="1" w:unhideWhenUsed="1"/>
+    <w:lsdException w:name="List Bullet 4" w:semiHidden="1" w:unhideWhenUsed="1"/>
+    <w:lsdException w:name="List Bullet 5" w:semiHidden="1" w:unhideWhenUsed="1"/>
+    <w:lsdException w:name="List Number 2" w:semiHidden="1" w:unhideWhenUsed="1"/>
+    <w:lsdException w:name="List Number 3" w:semiHidden="1" w:unhideWhenUsed="1"/>
+    <w:lsdException w:name="List Number 4" w:semiHidden="1" w:unhideWhenUsed="1"/>
+    <w:lsdException w:name="List Number 5" w:semiHidden="1" w:unhideWhenUsed="1"/>
+    <w:lsdException w:name="Title" w:uiPriority="10" w:qFormat="1"/>
+    <w:lsdException w:name="Closing" w:semiHidden="1" w:unhideWhenUsed="1"/>
+    <w:lsdException w:name="Signature" w:semiHidden="1" w:unhideWhenUsed="1"/>
+    <w:lsdException w:name="Default Paragraph Font" w:semiHidden="1" w:uiPriority="1" w:unhideWhenUsed="1"/>
+    <w:lsdException w:name="Body Text" w:semiHidden="1" w:unhideWhenUsed="1"/>
+    <w:lsdException w:name="Body Text Indent" w:semiHidden="1" w:unhideWhenUsed="1"/>
+    <w:lsdException w:name="List Continue" w:semiHidden="1" w:unhideWhenUsed="1"/>
+    <w:lsdException w:name="List Continue 2" w:semiHidden="1" w:unhideWhenUsed="1"/>
+    <w:lsdException w:name="List Continue 3" w:semiHidden="1" w:unhideWhenUsed="1"/>
+    <w:lsdException w:name="List Continue 4" w:semiHidden="1" w:unhideWhenUsed="1"/>
+    <w:lsdException w:name="List Continue 5" w:semiHidden="1" w:unhideWhenUsed="1"/>
+    <w:lsdException w:name="Message Header" w:semiHidden="1" w:unhideWhenUsed="1"/>
+    <w:lsdException w:name="Subtitle" w:uiPriority="11" w:qFormat="1"/>
+    <w:lsdException w:name="Salutation" w:semiHidden="1" w:unhideWhenUsed="1"/>
+    <w:lsdException w:name="Date" w:semiHidden="1" w:unhideWhenUsed="1"/>
+    <w:lsdException w:name="Body Text First Indent" w:semiHidden="1" w:unhideWhenUsed="1"/>
+    <w:lsdException w:name="Body Text First Indent 2" w:semiHidden="1" w:unhideWhenUsed="1"/>
+    <w:lsdException w:name="Note Heading" w:semiHidden="1" w:unhideWhenUsed="1"/>
+    <w:lsdException w:name="Body Text 2" w:semiHidden="1" w:unhideWhenUsed="1"/>
+    <w:lsdException w:name="Body Text 3" w:semiHidden="1" w:unhideWhenUsed="1"/>
+    <w:lsdException w:name="Body Text Indent 2" w:semiHidden="1" w:unhideWhenUsed="1"/>
+    <w:lsdException w:name="Body Text Indent 3" w:semiHidden="1" w:unhideWhenUsed="1"/>
+    <w:lsdException w:name="Block Text" w:semiHidden="1" w:unhideWhenUsed="1"/>
+    <w:lsdException w:name="Hyperlink" w:semiHidden="1" w:unhideWhenUsed="1"/>
+    <w:lsdException w:name="FollowedHyperlink" w:semiHidden="1" w:unhideWhenUsed="1"/>
+    <w:lsdException w:name="Strong" w:uiPriority="22" w:qFormat="1"/>
+    <w:lsdException w:name="Emphasis" w:uiPriority="20" w:qFormat="1"/>
+    <w:lsdException w:name="Document Map" w:semiHidden="1" w:unhideWhenUsed="1"/>
+    <w:lsdException w:name="Plain Text" w:semiHidden="1" w:unhideWhenUsed="1"/>
+    <w:lsdException w:name="E-mail Signature" w:semiHidden="1" w:unhideWhenUsed="1"/>
+    <w:lsdException w:name="HTML Top of Form" w:semiHidden="1" w:unhideWhenUsed="1"/>
+    <w:lsdException w:name="HTML Bottom of Form" w:semiHidden="1" w:unhideWhenUsed="1"/>
+    <w:lsdException w:name="Normal (Web)" w:semiHidden="1" w:unhideWhenUsed="1"/>
+    <w:lsdException w:name="HTML Acronym" w:semiHidden="1" w:unhideWhenUsed="1"/>
+    <w:lsdException w:name="HTML Address" w:semiHidden="1" w:unhideWhenUsed="1"/>
+    <w:lsdException w:name="HTML Cite" w:semiHidden="1" w:unhideWhenUsed="1"/>
+    <w:lsdException w:name="HTML Code" w:semiHidden="1" w:unhideWhenUsed="1"/>
+    <w:lsdException w:name="HTML Definition" w:semiHidden="1" w:unhideWhenUsed="1"/>
+    <w:lsdException w:name="HTML Keyboard" w:semiHidden="1" w:unhideWhenUsed="1"/>
+    <w:lsdException w:name="HTML Preformatted" w:semiHidden="1" w:unhideWhenUsed="1"/>
+    <w:lsdException w:name="HTML Sample" w:semiHidden="1" w:unhideWhenUsed="1"/>
+    <w:lsdException w:name="HTML Typewriter" w:semiHidden="1" w:unhideWhenUsed="1"/>
+    <w:lsdException w:name="HTML Variable" w:semiHidden="1" w:unhideWhenUsed="1"/>
+    <w:lsdException w:name="Normal Table" w:semiHidden="1" w:unhideWhenUsed="1"/>
+    <w:lsdException w:name="annotation subject" w:semiHidden="1" w:unhideWhenUsed="1"/>
+    <w:lsdException w:name="No List" w:semiHidden="1" w:unhideWhenUsed="1"/>
+    <w:lsdException w:name="Outline List 1" w:semiHidden="1" w:unhideWhenUsed="1"/>
+    <w:lsdException w:name="Outline List 2" w:semiHidden="1" w:unhideWhenUsed="1"/>
+    <w:lsdException w:name="Outline List 3" w:semiHidden="1" w:unhideWhenUsed="1"/>
+    <w:lsdException w:name="Table Simple 1" w:semiHidden="1" w:unhideWhenUsed="1"/>
+    <w:lsdException w:name="Table Simple 2" w:semiHidden="1" w:unhideWhenUsed="1"/>
+    <w:lsdException w:name="Table Simple 3" w:semiHidden="1" w:unhideWhenUsed="1"/>
+    <w:lsdException w:name="Table Classic 1" w:semiHidden="1" w:unhideWhenUsed="1"/>
+    <w:lsdException w:name="Table Classic 2" w:semiHidden="1" w:unhideWhenUsed="1"/>
+    <w:lsdException w:name="Table Classic 3" w:semiHidden="1" w:unhideWhenUsed="1"/>
+    <w:lsdException w:name="Table Classic 4" w:semiHidden="1" w:unhideWhenUsed="1"/>
+    <w:lsdException w:name="Table Colorful 1" w:semiHidden="1" w:unhideWhenUsed="1"/>
+    <w:lsdException w:name="Table Colorful 2" w:semiHidden="1" w:unhideWhenUsed="1"/>
+    <w:lsdException w:name="Table Colorful 3" w:semiHidden="1" w:unhideWhenUsed="1"/>
+    <w:lsdException w:name="Table Columns 1" w:semiHidden="1" w:unhideWhenUsed="1"/>
+    <w:lsdException w:name="Table Columns 2" w:semiHidden="1" w:unhideWhenUsed="1"/>
+    <w:lsdException w:name="Table Columns 3" w:semiHidden="1" w:unhideWhenUsed="1"/>
+    <w:lsdException w:name="Table Columns 4" w:semiHidden="1" w:unhideWhenUsed="1"/>
+    <w:lsdException w:name="Table Columns 5" w:semiHidden="1" w:unhideWhenUsed="1"/>
+    <w:lsdException w:name="Table Grid 1" w:semiHidden="1" w:unhideWhenUsed="1"/>
+    <w:lsdException w:name="Table Grid 2" w:semiHidden="1" w:unhideWhenUsed="1"/>
+    <w:lsdException w:name="Table Grid 3" w:semiHidden="1" w:unhideWhenUsed="1"/>
+    <w:lsdException w:name="Table Grid 4" w:semiHidden="1" w:unhideWhenUsed="1"/>
+    <w:lsdException w:name="Table Grid 5" w:semiHidden="1" w:unhideWhenUsed="1"/>
+    <w:lsdException w:name="Table Grid 6" w:semiHidden="1" w:unhideWhenUsed="1"/>
+    <w:lsdException w:name="Table Grid 7" w:semiHidden="1" w:unhideWhenUsed="1"/>
+    <w:lsdException w:name="Table Grid 8" w:semiHidden="1" w:unhideWhenUsed="1"/>
+    <w:lsdException w:name="Table List 1" w:semiHidden="1" w:unhideWhenUsed="1"/>
+    <w:lsdException w:name="Table List 2" w:semiHidden="1" w:unhideWhenUsed="1"/>
+    <w:lsdException w:name="Table List 3" w:semiHidden="1" w:unhideWhenUsed="1"/>
+    <w:lsdException w:name="Table List 4" w:semiHidden="1" w:unhideWhenUsed="1"/>
+    <w:lsdException w:name="Table List 5" w:semiHidden="1" w:unhideWhenUsed="1"/>
+    <w:lsdException w:name="Table List 6" w:semiHidden="1" w:unhideWhenUsed="1"/>
+    <w:lsdException w:name="Table List 7" w:semiHidden="1" w:unhideWhenUsed="1"/>
+    <w:lsdException w:name="Table List 8" w:semiHidden="1" w:unhideWhenUsed="1"/>
+    <w:lsdException w:name="Table 3D effects 1" w:semiHidden="1" w:unhideWhenUsed="1"/>
+    <w:lsdException w:name="Table 3D effects 2" w:semiHidden="1" w:unhideWhenUsed="1"/>
+    <w:lsdException w:name="Table 3D effects 3" w:semiHidden="1" w:unhideWhenUsed="1"/>
+    <w:lsdException w:name="Table Contemporary" w:semiHidden="1" w:unhideWhenUsed="1"/>
+    <w:lsdException w:name="Table Elegant" w:semiHidden="1" w:unhideWhenUsed="1"/>
+    <w:lsdException w:name="Table Professional" w:semiHidden="1" w:unhideWhenUsed="1"/>
+    <w:lsdException w:name="Table Subtle 1" w:semiHidden="1" w:unhideWhenUsed="1"/>
+    <w:lsdException w:name="Table Subtle 2" w:semiHidden="1" w:unhideWhenUsed="1"/>
+    <w:lsdException w:name="Table Web 1" w:semiHidden="1" w:unhideWhenUsed="1"/>
+    <w:lsdException w:name="Table Web 2" w:semiHidden="1" w:unhideWhenUsed="1"/>
+    <w:lsdException w:name="Table Web 3" w:semiHidden="1" w:unhideWhenUsed="1"/>
+    <w:lsdException w:name="Balloon Text" w:semiHidden="1" w:unhideWhenUsed="1"/>
+    <w:lsdException w:name="Table Grid" w:uiPriority="39"/>
+    <w:lsdException w:name="Table Theme" w:semiHidden="1" w:unhideWhenUsed="1"/>
+    <w:lsdException w:name="Placeholder Text" w:semiHidden="1"/>
+    <w:lsdException w:name="No Spacing" w:uiPriority="1" w:qFormat="1"/>
+    <w:lsdException w:name="Light Shading" w:uiPriority="60"/>
+    <w:lsdException w:name="Light List" w:uiPriority="61"/>
+    <w:lsdException w:name="Light Grid" w:uiPriority="62"/>
+    <w:lsdException w:name="Medium Shading 1" w:uiPriority="63"/>
+    <w:lsdException w:name="Medium Shading 2" w:uiPriority="64"/>
+    <w:lsdException w:name="Medium List 1" w:uiPriority="65"/>
+    <w:lsdException w:name="Medium List 2" w:uiPriority="66"/>
+    <w:lsdException w:name="Medium Grid 1" w:uiPriority="67"/>
+    <w:lsdException w:name="Medium Grid 2" w:uiPriority="68"/>
+    <w:lsdException w:name="Medium Grid 3" w:uiPriority="69"/>
+    <w:lsdException w:name="Dark List" w:uiPriority="70"/>
+    <w:lsdException w:name="Colorful Shading" w:uiPriority="71"/>
+    <w:lsdException w:name="Colorful List" w:uiPriority="72"/>
+    <w:lsdException w:name="Colorful Grid" w:uiPriority="73"/>
+    <w:lsdException w:name="Light Shading Accent 1" w:uiPriority="60"/>
+    <w:lsdException w:name="Light List Accent 1" w:uiPriority="61"/>
+    <w:lsdException w:name="Light Grid Accent 1" w:uiPriority="62"/>
+    <w:lsdException w:name="Medium Shading 1 Accent 1" w:uiPriority="63"/>
+    <w:lsdException w:name="Medium Shading 2 Accent 1" w:uiPriority="64"/>
+    <w:lsdException w:name="Medium List 1 Accent 1" w:uiPriority="65"/>
+    <w:lsdException w:name="Revision" w:semiHidden="1"/>
+    <w:lsdException w:name="List Paragraph" w:uiPriority="34" w:qFormat="1"/>
+    <w:lsdException w:name="Quote" w:uiPriority="29" w:qFormat="1"/>
+    <w:lsdException w:name="Intense Quote" w:uiPriority="30" w:qFormat="1"/>
+    <w:lsdException w:name="Medium List 2 Accent 1" w:uiPriority="66"/>
+    <w:lsdException w:name="Medium Grid 1 Accent 1" w:uiPriority="67"/>
+    <w:lsdException w:name="Medium Grid 2 Accent 1" w:uiPriority="68"/>
+    <w:lsdException w:name="Medium Grid 3 Accent 1" w:uiPriority="69"/>
+    <w:lsdException w:name="Dark List Accent 1" w:uiPriority="70"/>
+    <w:lsdException w:name="Colorful Shading Accent 1" w:uiPriority="71"/>
+    <w:lsdException w:name="Colorful List Accent 1" w:uiPriority="72"/>
+    <w:lsdException w:name="Colorful Grid Accent 1" w:uiPriority="73"/>
+    <w:lsdException w:name="Light Shading Accent 2" w:uiPriority="60"/>
+    <w:lsdException w:name="Light List Accent 2" w:uiPriority="61"/>
+    <w:lsdException w:name="Light Grid Accent 2" w:uiPriority="62"/>
+    <w:lsdException w:name="Medium Shading 1 Accent 2" w:uiPriority="63"/>
+    <w:lsdException w:name="Medium Shading 2 Accent 2" w:uiPriority="64"/>
+    <w:lsdException w:name="Medium List 1 Accent 2" w:uiPriority="65"/>
+    <w:lsdException w:name="Medium List 2 Accent 2" w:uiPriority="66"/>
+    <w:lsdException w:name="Medium Grid 1 Accent 2" w:uiPriority="67"/>
+    <w:lsdException w:name="Medium Grid 2 Accent 2" w:uiPriority="68"/>
+    <w:lsdException w:name="Medium Grid 3 Accent 2" w:uiPriority="69"/>
+    <w:lsdException w:name="Dark List Accent 2" w:uiPriority="70"/>
+    <w:lsdException w:name="Colorful Shading Accent 2" w:uiPriority="71"/>
+    <w:lsdException w:name="Colorful List Accent 2" w:uiPriority="72"/>
+    <w:lsdException w:name="Colorful Grid Accent 2" w:uiPriority="73"/>
+    <w:lsdException w:name="Light Shading Accent 3" w:uiPriority="60"/>
+    <w:lsdException w:name="Light List Accent 3" w:uiPriority="61"/>
+    <w:lsdException w:name="Light Grid Accent 3" w:uiPriority="62"/>
+    <w:lsdException w:name="Medium Shading 1 Accent 3" w:uiPriority="63"/>
+    <w:lsdException w:name="Medium Shading 2 Accent 3" w:uiPriority="64"/>
+    <w:lsdException w:name="Medium List 1 Accent 3" w:uiPriority="65"/>
+    <w:lsdException w:name="Medium List 2 Accent 3" w:uiPriority="66"/>
+    <w:lsdException w:name="Medium Grid 1 Accent 3" w:uiPriority="67"/>
+    <w:lsdException w:name="Medium Grid 2 Accent 3" w:uiPriority="68"/>
+    <w:lsdException w:name="Medium Grid 3 Accent 3" w:uiPriority="69"/>
+    <w:lsdException w:name="Dark List Accent 3" w:uiPriority="70"/>
+    <w:lsdException w:name="Colorful Shading Accent 3" w:uiPriority="71"/>
+    <w:lsdException w:name="Colorful List Accent 3" w:uiPriority="72"/>
+    <w:lsdException w:name="Colorful Grid Accent 3" w:uiPriority="73"/>
+    <w:lsdException w:name="Light Shading Accent 4" w:uiPriority="60"/>
+    <w:lsdException w:name="Light List Accent 4" w:uiPriority="61"/>
+    <w:lsdException w:name="Light Grid Accent 4" w:uiPriority="62"/>
+    <w:lsdException w:name="Medium Shading 1 Accent 4" w:uiPriority="63"/>
+    <w:lsdException w:name="Medium Shading 2 Accent 4" w:uiPriority="64"/>
+    <w:lsdException w:name="Medium List 1 Accent 4" w:uiPriority="65"/>
+    <w:lsdException w:name="Medium List 2 Accent 4" w:uiPriority="66"/>
+    <w:lsdException w:name="Medium Grid 1 Accent 4" w:uiPriority="67"/>
+    <w:lsdException w:name="Medium Grid 2 Accent 4" w:uiPriority="68"/>
+    <w:lsdException w:name="Medium Grid 3 Accent 4" w:uiPriority="69"/>
+    <w:lsdException w:name="Dark List Accent 4" w:uiPriority="70"/>
+    <w:lsdException w:name="Colorful Shading Accent 4" w:uiPriority="71"/>
+    <w:lsdException w:name="Colorful List Accent 4" w:uiPriority="72"/>
+    <w:lsdException w:name="Colorful Grid Accent 4" w:uiPriority="73"/>
+    <w:lsdException w:name="Light Shading Accent 5" w:uiPriority="60"/>
+    <w:lsdException w:name="Light List Accent 5" w:uiPriority="61"/>
+    <w:lsdException w:name="Light Grid Accent 5" w:uiPriority="62"/>
+    <w:lsdException w:name="Medium Shading 1 Accent 5" w:uiPriority="63"/>
+    <w:lsdException w:name="Medium Shading 2 Accent 5" w:uiPriority="64"/>
+    <w:lsdException w:name="Medium List 1 Accent 5" w:uiPriority="65"/>
+    <w:lsdException w:name="Medium List 2 Accent 5" w:uiPriority="66"/>
+    <w:lsdException w:name="Medium Grid 1 Accent 5" w:uiPriority="67"/>
+    <w:lsdException w:name="Medium Grid 2 Accent 5" w:uiPriority="68"/>
+    <w:lsdException w:name="Medium Grid 3 Accent 5" w:uiPriority="69"/>
+    <w:lsdException w:name="Dark List Accent 5" w:uiPriority="70"/>
+    <w:lsdException w:name="Colorful Shading Accent 5" w:uiPriority="71"/>
+    <w:lsdException w:name="Colorful List Accent 5" w:uiPriority="72"/>
+    <w:lsdException w:name="Colorful Grid Accent 5" w:uiPriority="73"/>
+    <w:lsdException w:name="Light Shading Accent 6" w:uiPriority="60"/>
+    <w:lsdException w:name="Light List Accent 6" w:uiPriority="61"/>
+    <w:lsdException w:name="Light Grid Accent 6" w:uiPriority="62"/>
+    <w:lsdException w:name="Medium Shading 1 Accent 6" w:uiPriority="63"/>
+    <w:lsdException w:name="Medium Shading 2 Accent 6" w:uiPriority="64"/>
+    <w:lsdException w:name="Medium List 1 Accent 6" w:uiPriority="65"/>
+    <w:lsdException w:name="Medium List 2 Accent 6" w:uiPriority="66"/>
+    <w:lsdException w:name="Medium Grid 1 Accent 6" w:uiPriority="67"/>
+    <w:lsdException w:name="Medium Grid 2 Accent 6" w:uiPriority="68"/>
+    <w:lsdException w:name="Medium Grid 3 Accent 6" w:uiPriority="69"/>
+    <w:lsdException w:name="Dark List Accent 6" w:uiPriority="70"/>
+    <w:lsdException w:name="Colorful Shading Accent 6" w:uiPriority="71"/>
+    <w:lsdException w:name="Colorful List Accent 6" w:uiPriority="72"/>
+    <w:lsdException w:name="Colorful Grid Accent 6" w:uiPriority="73"/>
+    <w:lsdException w:name="Subtle Emphasis" w:uiPriority="19" w:qFormat="1"/>
+    <w:lsdException w:name="Intense Emphasis" w:uiPriority="21" w:qFormat="1"/>
+    <w:lsdException w:name="Subtle Reference" w:uiPriority="31" w:qFormat="1"/>
+    <w:lsdException w:name="Intense Reference" w:uiPriority="32" w:qFormat="1"/>
+    <w:lsdException w:name="Book Title" w:uiPriority="33" w:qFormat="1"/>
+    <w:lsdException w:name="Bibliography" w:semiHidden="1" w:uiPriority="37" w:unhideWhenUsed="1"/>
+    <w:lsdException w:name="TOC Heading" w:semiHidden="1" w:uiPriority="39" w:unhideWhenUsed="1" w:qFormat="1"/>
+    <w:lsdException w:name="Plain Table 1" w:uiPriority="41"/>
+    <w:lsdException w:name="Plain Table 2" w:uiPriority="42"/>
+    <w:lsdException w:name="Plain Table 3" w:uiPriority="43"/>
+    <w:lsdException w:name="Plain Table 4" w:uiPriority="44"/>
+    <w:lsdException w:name="Plain Table 5" w:uiPriority="45"/>
+    <w:lsdException w:name="Grid Table Light" w:uiPriority="40"/>
+    <w:lsdException w:name="Grid Table 1 Light" w:uiPriority="46"/>
+    <w:lsdException w:name="Grid Table 2" w:uiPriority="47"/>
+    <w:lsdException w:name="Grid Table 3" w:uiPriority="48"/>
+    <w:lsdException w:name="Grid Table 4" w:uiPriority="49"/>
+    <w:lsdException w:name="Grid Table 5 Dark" w:uiPriority="50"/>
+    <w:lsdException w:name="Grid Table 6 Colorful" w:uiPriority="51"/>
+    <w:lsdException w:name="Grid Table 7 Colorful" w:uiPriority="52"/>
+    <w:lsdException w:name="Grid Table 1 Light Accent 1" w:uiPriority="46"/>
+    <w:lsdException w:name="Grid Table 2 Accent 1" w:uiPriority="47"/>
+    <w:lsdException w:name="Grid Table 3 Accent 1" w:uiPriority="48"/>
+    <w:lsdException w:name="Grid Table 4 Accent 1" w:uiPriority="49"/>
+    <w:lsdException w:name="Grid Table 5 Dark Accent 1" w:uiPriority="50"/>
+    <w:lsdException w:name="Grid Table 6 Colorful Accent 1" w:uiPriority="51"/>
+    <w:lsdException w:name="Grid Table 7 Colorful Accent 1" w:uiPriority="52"/>
+    <w:lsdException w:name="Grid Table 1 Light Accent 2" w:uiPriority="46"/>
+    <w:lsdException w:name="Grid Table 2 Accent 2" w:uiPriority="47"/>
+    <w:lsdException w:name="Grid Table 3 Accent 2" w:uiPriority="48"/>
+    <w:lsdException w:name="Grid Table 4 Accent 2" w:uiPriority="49"/>
+    <w:lsdException w:name="Grid Table 5 Dark Accent 2" w:uiPriority="50"/>
+    <w:lsdException w:name="Grid Table 6 Colorful Accent 2" w:uiPriority="51"/>
+    <w:lsdException w:name="Grid Table 7 Colorful Accent 2" w:uiPriority="52"/>
+    <w:lsdException w:name="Grid Table 1 Light Accent 3" w:uiPriority="46"/>
+    <w:lsdException w:name="Grid Table 2 Accent 3" w:uiPriority="47"/>
+    <w:lsdException w:name="Grid Table 3 Accent 3" w:uiPriority="48"/>
+    <w:lsdException w:name="Grid Table 4 Accent 3" w:uiPriority="49"/>
+    <w:lsdException w:name="Grid Table 5 Dark Accent 3" w:uiPriority="50"/>
+    <w:lsdException w:name="Grid Table 6 Colorful Accent 3" w:uiPriority="51"/>
+    <w:lsdException w:name="Grid Table 7 Colorful Accent 3" w:uiPriority="52"/>
+    <w:lsdException w:name="Grid Table 1 Light Accent 4" w:uiPriority="46"/>
+    <w:lsdException w:name="Grid Table 2 Accent 4" w:uiPriority="47"/>
+    <w:lsdException w:name="Grid Table 3 Accent 4" w:uiPriority="48"/>
+    <w:lsdException w:name="Grid Table 4 Accent 4" w:uiPriority="49"/>
+    <w:lsdException w:name="Grid Table 5 Dark Accent 4" w:uiPriority="50"/>
+    <w:lsdException w:name="Grid Table 6 Colorful Accent 4" w:uiPriority="51"/>
+    <w:lsdException w:name="Grid Table 7 Colorful Accent 4" w:uiPriority="52"/>
+    <w:lsdException w:name="Grid Table 1 Light Accent 5" w:uiPriority="46"/>
+    <w:lsdException w:name="Grid Table 2 Accent 5" w:uiPriority="47"/>
+    <w:lsdException w:name="Grid Table 3 Accent 5" w:uiPriority="48"/>
+    <w:lsdException w:name="Grid Table 4 Accent 5" w:uiPriority="49"/>
+    <w:lsdException w:name="Grid Table 5 Dark Accent 5" w:uiPriority="50"/>
+    <w:lsdException w:name="Grid Table 6 Colorful Accent 5" w:uiPriority="51"/>
+    <w:lsdException w:name="Grid Table 7 Colorful Accent 5" w:uiPriority="52"/>
+    <w:lsdException w:name="Grid Table 1 Light Accent 6" w:uiPriority="46"/>
+    <w:lsdException w:name="Grid Table 2 Accent 6" w:uiPriority="47"/>
+    <w:lsdException w:name="Grid Table 3 Accent 6" w:uiPriority="48"/>
+    <w:lsdException w:name="Grid Table 4 Accent 6" w:uiPriority="49"/>
+    <w:lsdException w:name="Grid Table 5 Dark Accent 6" w:uiPriority="50"/>
+    <w:lsdException w:name="Grid Table 6 Colorful Accent 6" w:uiPriority="51"/>
+    <w:lsdException w:name="Grid Table 7 Colorful Accent 6" w:uiPriority="52"/>
+    <w:lsdException w:name="List Table 1 Light" w:uiPriority="46"/>
+    <w:lsdException w:name="List Table 2" w:uiPriority="47"/>
+    <w:lsdException w:name="List Table 3" w:uiPriority="48"/>
+    <w:lsdException w:name="List Table 4" w:uiPriority="49"/>
+    <w:lsdException w:name="List Table 5 Dark" w:uiPriority="50"/>
+    <w:lsdException w:name="List Table 6 Colorful" w:uiPriority="51"/>
+    <w:lsdException w:name="List Table 7 Colorful" w:uiPriority="52"/>
+    <w:lsdException w:name="List Table 1 Light Accent 1" w:uiPriority="46"/>
+    <w:lsdException w:name="List Table 2 Accent 1" w:uiPriority="47"/>
+    <w:lsdException w:name="List Table 3 Accent 1" w:uiPriority="48"/>
+    <w:lsdException w:name="List Table 4 Accent 1" w:uiPriority="49"/>
+    <w:lsdException w:name="List Table 5 Dark Accent 1" w:uiPriority="50"/>
+    <w:lsdException w:name="List Table 6 Colorful Accent 1" w:uiPriority="51"/>
+    <w:lsdException w:name="List Table 7 Colorful Accent 1" w:uiPriority="52"/>
+    <w:lsdException w:name="List Table 1 Light Accent 2" w:uiPriority="46"/>
+    <w:lsdException w:name="List Table 2 Accent 2" w:uiPriority="47"/>
+    <w:lsdException w:name="List Table 3 Accent 2" w:uiPriority="48"/>
+    <w:lsdException w:name="List Table 4 Accent 2" w:uiPriority="49"/>
+    <w:lsdException w:name="List Table 5 Dark Accent 2" w:uiPriority="50"/>
+    <w:lsdException w:name="List Table 6 Colorful Accent 2" w:uiPriority="51"/>
+    <w:lsdException w:name="List Table 7 Colorful Accent 2" w:uiPriority="52"/>
+    <w:lsdException w:name="List Table 1 Light Accent 3" w:uiPriority="46"/>
+    <w:lsdException w:name="List Table 2 Accent 3" w:uiPriority="47"/>
+    <w:lsdException w:name="List Table 3 Accent 3" w:uiPriority="48"/>
+    <w:lsdException w:name="List Table 4 Accent 3" w:uiPriority="49"/>
+    <w:lsdException w:name="List Table 5 Dark Accent 3" w:uiPriority="50"/>
+    <w:lsdException w:name="List Table 6 Colorful Accent 3" w:uiPriority="51"/>
+    <w:lsdException w:name="List Table 7 Colorful Accent 3" w:uiPriority="52"/>
+    <w:lsdException w:name="List Table 1 Light Accent 4" w:uiPriority="46"/>
+    <w:lsdException w:name="List Table 2 Accent 4" w:uiPriority="47"/>
+    <w:lsdException w:name="List Table 3 Accent 4" w:uiPriority="48"/>
+    <w:lsdException w:name="List Table 4 Accent 4" w:uiPriority="49"/>
+    <w:lsdException w:name="List Table 5 Dark Accent 4" w:uiPriority="50"/>
+    <w:lsdException w:name="List Table 6 Colorful Accent 4" w:uiPriority="51"/>
+    <w:lsdException w:name="List Table 7 Colorful Accent 4" w:uiPriority="52"/>
+    <w:lsdException w:name="List Table 1 Light Accent 5" w:uiPriority="46"/>
+    <w:lsdException w:name="List Table 2 Accent 5" w:uiPriority="47"/>
+    <w:lsdException w:name="List Table 3 Accent 5" w:uiPriority="48"/>
+    <w:lsdException w:name="List Table 4 Accent 5" w:uiPriority="49"/>
+    <w:lsdException w:name="List Table 5 Dark Accent 5" w:uiPriority="50"/>
+    <w:lsdException w:name="List Table 6 Colorful Accent 5" w:uiPriority="51"/>
+    <w:lsdException w:name="List Table 7 Colorful Accent 5" w:uiPriority="52"/>
+    <w:lsdException w:name="List Table 1 Light Accent 6" w:uiPriority="46"/>
+    <w:lsdException w:name="List Table 2 Accent 6" w:uiPriority="47"/>
+    <w:lsdException w:name="List Table 3 Accent 6" w:uiPriority="48"/>
+    <w:lsdException w:name="List Table 4 Accent 6" w:uiPriority="49"/>
+    <w:lsdException w:name="List Table 5 Dark Accent 6" w:uiPriority="50"/>
+    <w:lsdException w:name="List Table 6 Colorful Accent 6" w:uiPriority="51"/>
+    <w:lsdException w:name="List Table 7 Colorful Accent 6" w:uiPriority="52"/>
+    <w:lsdException w:name="Mention" w:semiHidden="1" w:unhideWhenUsed="1"/>
+    <w:lsdException w:name="Smart Hyperlink" w:semiHidden="1" w:unhideWhenUsed="1"/>
+    <w:lsdException w:name="Hashtag" w:semiHidden="1" w:unhideWhenUsed="1"/>
+    <w:lsdException w:name="Unresolved Mention" w:semiHidden="1" w:unhideWhenUsed="1"/>
+    <w:lsdException w:name="Smart Link" w:semiHidden="1" w:unhideWhenUsed="1"/>
+    <w:lsdException w:name="Smart Link Error" w:semiHidden="1" w:unhideWhenUsed="1"/>
+  </w:latentStyles>
+  <w:style w:type="paragraph" w:default="1" w:styleId="Normal">
+    <w:name w:val="Normal"/>
+    <w:qFormat/>
   </w:style>
   <w:style w:type="paragraph" w:styleId="Heading1">
     <w:name w:val="heading 1"/>
     <w:basedOn w:val="Normal"/>
     <w:next w:val="Normal"/>
+    <w:uiPriority w:val="9"/>
+    <w:qFormat/>
     <w:pPr>
-      <w:keepNext w:val="1"/>
-      <w:keepLines w:val="1"/>
-      <w:spacing w:after="0" w:before="240" w:lineRule="auto"/>
+      <w:keepNext/>
+      <w:keepLines/>
+      <w:spacing w:before="240" w:after="0"/>
+      <w:outlineLvl w:val="0"/>
     </w:pPr>
     <w:rPr>
-      <w:rFonts w:ascii="Calibri" w:cs="Calibri" w:eastAsia="Calibri" w:hAnsi="Calibri"/>
-      <w:color w:val="2f5496"/>
+      <w:color w:val="2F5496"/>
       <w:sz w:val="32"/>
       <w:szCs w:val="32"/>
     </w:rPr>
@@ -1319,12 +1725,17 @@
     <w:name w:val="heading 2"/>
     <w:basedOn w:val="Normal"/>
     <w:next w:val="Normal"/>
+    <w:uiPriority w:val="9"/>
+    <w:semiHidden/>
+    <w:unhideWhenUsed/>
+    <w:qFormat/>
     <w:pPr>
       <w:spacing w:line="240" w:lineRule="auto"/>
+      <w:outlineLvl w:val="1"/>
     </w:pPr>
     <w:rPr>
-      <w:rFonts w:ascii="Times New Roman" w:cs="Times New Roman" w:eastAsia="Times New Roman" w:hAnsi="Times New Roman"/>
-      <w:b w:val="1"/>
+      <w:rFonts w:ascii="Times New Roman" w:eastAsia="Times New Roman" w:hAnsi="Times New Roman" w:cs="Times New Roman"/>
+      <w:b/>
       <w:sz w:val="36"/>
       <w:szCs w:val="36"/>
     </w:rPr>
@@ -1333,13 +1744,18 @@
     <w:name w:val="heading 3"/>
     <w:basedOn w:val="Normal"/>
     <w:next w:val="Normal"/>
+    <w:uiPriority w:val="9"/>
+    <w:semiHidden/>
+    <w:unhideWhenUsed/>
+    <w:qFormat/>
     <w:pPr>
-      <w:keepNext w:val="1"/>
-      <w:keepLines w:val="1"/>
-      <w:spacing w:after="80" w:before="280" w:lineRule="auto"/>
+      <w:keepNext/>
+      <w:keepLines/>
+      <w:spacing w:before="280" w:after="80"/>
+      <w:outlineLvl w:val="2"/>
     </w:pPr>
     <w:rPr>
-      <w:b w:val="1"/>
+      <w:b/>
       <w:sz w:val="28"/>
       <w:szCs w:val="28"/>
     </w:rPr>
@@ -1348,13 +1764,18 @@
     <w:name w:val="heading 4"/>
     <w:basedOn w:val="Normal"/>
     <w:next w:val="Normal"/>
+    <w:uiPriority w:val="9"/>
+    <w:semiHidden/>
+    <w:unhideWhenUsed/>
+    <w:qFormat/>
     <w:pPr>
-      <w:keepNext w:val="1"/>
-      <w:keepLines w:val="1"/>
-      <w:spacing w:after="40" w:before="240" w:lineRule="auto"/>
+      <w:keepNext/>
+      <w:keepLines/>
+      <w:spacing w:before="240" w:after="40"/>
+      <w:outlineLvl w:val="3"/>
     </w:pPr>
     <w:rPr>
-      <w:b w:val="1"/>
+      <w:b/>
       <w:sz w:val="24"/>
       <w:szCs w:val="24"/>
     </w:rPr>
@@ -1363,43 +1784,80 @@
     <w:name w:val="heading 5"/>
     <w:basedOn w:val="Normal"/>
     <w:next w:val="Normal"/>
+    <w:uiPriority w:val="9"/>
+    <w:semiHidden/>
+    <w:unhideWhenUsed/>
+    <w:qFormat/>
     <w:pPr>
-      <w:keepNext w:val="1"/>
-      <w:keepLines w:val="1"/>
-      <w:spacing w:after="40" w:before="220" w:lineRule="auto"/>
+      <w:keepNext/>
+      <w:keepLines/>
+      <w:spacing w:before="220" w:after="40"/>
+      <w:outlineLvl w:val="4"/>
     </w:pPr>
     <w:rPr>
-      <w:b w:val="1"/>
-      <w:sz w:val="22"/>
-      <w:szCs w:val="22"/>
+      <w:b/>
     </w:rPr>
   </w:style>
   <w:style w:type="paragraph" w:styleId="Heading6">
     <w:name w:val="heading 6"/>
     <w:basedOn w:val="Normal"/>
     <w:next w:val="Normal"/>
+    <w:uiPriority w:val="9"/>
+    <w:semiHidden/>
+    <w:unhideWhenUsed/>
+    <w:qFormat/>
     <w:pPr>
-      <w:keepNext w:val="1"/>
-      <w:keepLines w:val="1"/>
-      <w:spacing w:after="40" w:before="200" w:lineRule="auto"/>
+      <w:keepNext/>
+      <w:keepLines/>
+      <w:spacing w:before="200" w:after="40"/>
+      <w:outlineLvl w:val="5"/>
     </w:pPr>
     <w:rPr>
-      <w:b w:val="1"/>
+      <w:b/>
       <w:sz w:val="20"/>
       <w:szCs w:val="20"/>
     </w:rPr>
+  </w:style>
+  <w:style w:type="character" w:default="1" w:styleId="DefaultParagraphFont">
+    <w:name w:val="Default Paragraph Font"/>
+    <w:uiPriority w:val="1"/>
+    <w:semiHidden/>
+    <w:unhideWhenUsed/>
+  </w:style>
+  <w:style w:type="table" w:default="1" w:styleId="TableNormal">
+    <w:name w:val="Normal Table"/>
+    <w:uiPriority w:val="99"/>
+    <w:semiHidden/>
+    <w:unhideWhenUsed/>
+    <w:tblPr>
+      <w:tblInd w:w="0" w:type="dxa"/>
+      <w:tblCellMar>
+        <w:top w:w="0" w:type="dxa"/>
+        <w:left w:w="108" w:type="dxa"/>
+        <w:bottom w:w="0" w:type="dxa"/>
+        <w:right w:w="108" w:type="dxa"/>
+      </w:tblCellMar>
+    </w:tblPr>
+  </w:style>
+  <w:style w:type="numbering" w:default="1" w:styleId="NoList">
+    <w:name w:val="No List"/>
+    <w:uiPriority w:val="99"/>
+    <w:semiHidden/>
+    <w:unhideWhenUsed/>
   </w:style>
   <w:style w:type="paragraph" w:styleId="Title">
     <w:name w:val="Title"/>
     <w:basedOn w:val="Normal"/>
     <w:next w:val="Normal"/>
+    <w:uiPriority w:val="10"/>
+    <w:qFormat/>
     <w:pPr>
-      <w:keepNext w:val="1"/>
-      <w:keepLines w:val="1"/>
-      <w:spacing w:after="120" w:before="480" w:lineRule="auto"/>
+      <w:keepNext/>
+      <w:keepLines/>
+      <w:spacing w:before="480" w:after="120"/>
     </w:pPr>
     <w:rPr>
-      <w:b w:val="1"/>
+      <w:b/>
       <w:sz w:val="72"/>
       <w:szCs w:val="72"/>
     </w:rPr>
@@ -1408,14 +1866,16 @@
     <w:name w:val="Subtitle"/>
     <w:basedOn w:val="Normal"/>
     <w:next w:val="Normal"/>
+    <w:uiPriority w:val="11"/>
+    <w:qFormat/>
     <w:pPr>
-      <w:keepNext w:val="1"/>
-      <w:keepLines w:val="1"/>
-      <w:spacing w:after="80" w:before="360" w:lineRule="auto"/>
+      <w:keepNext/>
+      <w:keepLines/>
+      <w:spacing w:before="360" w:after="80"/>
     </w:pPr>
     <w:rPr>
-      <w:rFonts w:ascii="Georgia" w:cs="Georgia" w:eastAsia="Georgia" w:hAnsi="Georgia"/>
-      <w:i w:val="1"/>
+      <w:rFonts w:ascii="Georgia" w:eastAsia="Georgia" w:hAnsi="Georgia" w:cs="Georgia"/>
+      <w:i/>
       <w:color w:val="666666"/>
       <w:sz w:val="48"/>
       <w:szCs w:val="48"/>

</xml_diff>